<commit_message>
Use case added to the Spec
</commit_message>
<xml_diff>
--- a/documents/Spec.docx
+++ b/documents/Spec.docx
@@ -1,8 +1,2529 @@
 
 <file path=word/document.xml><?xml version="1.0" encoding="utf-8"?>
-<w:document xmlns:wpc="http://schemas.microsoft.com/office/word/2010/wordprocessingCanvas" xmlns:cx="http://schemas.microsoft.com/office/drawing/2014/chartex" xmlns:cx1="http://schemas.microsoft.com/office/drawing/2015/9/8/chartex" xmlns:cx2="http://schemas.microsoft.com/office/drawing/2015/10/21/chartex" xmlns:cx3="http://schemas.microsoft.com/office/drawing/2016/5/9/chartex" xmlns:cx4="http://schemas.microsoft.com/office/drawing/2016/5/10/chartex" xmlns:cx5="http://schemas.microsoft.com/office/drawing/2016/5/11/chartex" xmlns:cx6="http://schemas.microsoft.com/office/drawing/2016/5/12/chartex" xmlns:cx7="http://schemas.microsoft.com/office/drawing/2016/5/13/chartex" xmlns:cx8="http://schemas.microsoft.com/office/drawing/2016/5/14/chartex" xmlns:mc="http://schemas.openxmlformats.org/markup-compatibility/2006" xmlns:aink="http://schemas.microsoft.com/office/drawing/2016/ink" xmlns:am3d="http://schemas.microsoft.com/office/drawing/2017/model3d" xmlns:o="urn:schemas-microsoft-com:office:office" xmlns:r="http://schemas.openxmlformats.org/officeDocument/2006/relationships" xmlns:m="http://schemas.openxmlformats.org/officeDocument/2006/math" xmlns:v="urn:schemas-microsoft-com:vml" xmlns:wp14="http://schemas.microsoft.com/office/word/2010/wordprocessingDrawing" xmlns:wp="http://schemas.openxmlformats.org/drawingml/2006/wordprocessingDrawing" xmlns:w10="urn:schemas-microsoft-com:office:word" xmlns:w="http://schemas.openxmlformats.org/wordprocessingml/2006/main" xmlns:w14="http://schemas.microsoft.com/office/word/2010/wordml" xmlns:w15="http://schemas.microsoft.com/office/word/2012/wordml" xmlns:w16cex="http://schemas.microsoft.com/office/word/2018/wordml/cex" xmlns:w16cid="http://schemas.microsoft.com/office/word/2016/wordml/cid" xmlns:w16="http://schemas.microsoft.com/office/word/2018/wordml" xmlns:w16se="http://schemas.microsoft.com/office/word/2015/wordml/symex" xmlns:wpg="http://schemas.microsoft.com/office/word/2010/wordprocessingGroup" xmlns:wpi="http://schemas.microsoft.com/office/word/2010/wordprocessingInk" xmlns:wne="http://schemas.microsoft.com/office/word/2006/wordml" xmlns:wps="http://schemas.microsoft.com/office/word/2010/wordprocessingShape" mc:Ignorable="w14 w15 w16se w16cid w16 w16cex wp14">
+<w:document xmlns:wpc="http://schemas.microsoft.com/office/word/2010/wordprocessingCanvas" xmlns:mc="http://schemas.openxmlformats.org/markup-compatibility/2006" xmlns:o="urn:schemas-microsoft-com:office:office" xmlns:r="http://schemas.openxmlformats.org/officeDocument/2006/relationships" xmlns:m="http://schemas.openxmlformats.org/officeDocument/2006/math" xmlns:v="urn:schemas-microsoft-com:vml" xmlns:wp14="http://schemas.microsoft.com/office/word/2010/wordprocessingDrawing" xmlns:wp="http://schemas.openxmlformats.org/drawingml/2006/wordprocessingDrawing" xmlns:w10="urn:schemas-microsoft-com:office:word" xmlns:w="http://schemas.openxmlformats.org/wordprocessingml/2006/main" xmlns:w14="http://schemas.microsoft.com/office/word/2010/wordml" xmlns:w15="http://schemas.microsoft.com/office/word/2012/wordml" xmlns:wpg="http://schemas.microsoft.com/office/word/2010/wordprocessingGroup" xmlns:wpi="http://schemas.microsoft.com/office/word/2010/wordprocessingInk" xmlns:wne="http://schemas.microsoft.com/office/word/2006/wordml" xmlns:wps="http://schemas.microsoft.com/office/word/2010/wordprocessingShape" mc:Ignorable="w14 w15 wp14">
   <w:body>
-    <w:p/>
+    <w:p>
+      <w:r>
+        <w:rPr>
+          <w:noProof/>
+        </w:rPr>
+        <mc:AlternateContent>
+          <mc:Choice Requires="wpg">
+            <w:drawing>
+              <wp:anchor distT="0" distB="0" distL="114300" distR="114300" simplePos="0" relativeHeight="251662336" behindDoc="0" locked="0" layoutInCell="1" allowOverlap="1" wp14:anchorId="48450080" wp14:editId="2DCAFEEF">
+                <wp:simplePos x="0" y="0"/>
+                <wp:positionH relativeFrom="column">
+                  <wp:posOffset>4706360</wp:posOffset>
+                </wp:positionH>
+                <wp:positionV relativeFrom="paragraph">
+                  <wp:posOffset>-276860</wp:posOffset>
+                </wp:positionV>
+                <wp:extent cx="390525" cy="866775"/>
+                <wp:effectExtent l="19050" t="0" r="28575" b="28575"/>
+                <wp:wrapNone/>
+                <wp:docPr id="6" name="Group 6"/>
+                <wp:cNvGraphicFramePr/>
+                <a:graphic xmlns:a="http://schemas.openxmlformats.org/drawingml/2006/main">
+                  <a:graphicData uri="http://schemas.microsoft.com/office/word/2010/wordprocessingGroup">
+                    <wpg:wgp>
+                      <wpg:cNvGrpSpPr/>
+                      <wpg:grpSpPr>
+                        <a:xfrm>
+                          <a:off x="0" y="0"/>
+                          <a:ext cx="390525" cy="866775"/>
+                          <a:chOff x="0" y="0"/>
+                          <a:chExt cx="628650" cy="1504950"/>
+                        </a:xfrm>
+                      </wpg:grpSpPr>
+                      <wps:wsp>
+                        <wps:cNvPr id="7" name="Oval 7"/>
+                        <wps:cNvSpPr/>
+                        <wps:spPr>
+                          <a:xfrm>
+                            <a:off x="47625" y="0"/>
+                            <a:ext cx="533400" cy="514350"/>
+                          </a:xfrm>
+                          <a:prstGeom prst="ellipse">
+                            <a:avLst/>
+                          </a:prstGeom>
+                        </wps:spPr>
+                        <wps:style>
+                          <a:lnRef idx="2">
+                            <a:schemeClr val="accent1">
+                              <a:shade val="50000"/>
+                            </a:schemeClr>
+                          </a:lnRef>
+                          <a:fillRef idx="1">
+                            <a:schemeClr val="accent1"/>
+                          </a:fillRef>
+                          <a:effectRef idx="0">
+                            <a:schemeClr val="accent1"/>
+                          </a:effectRef>
+                          <a:fontRef idx="minor">
+                            <a:schemeClr val="lt1"/>
+                          </a:fontRef>
+                        </wps:style>
+                        <wps:bodyPr rot="0" spcFirstLastPara="0" vertOverflow="overflow" horzOverflow="overflow" vert="horz" wrap="square" lIns="91440" tIns="45720" rIns="91440" bIns="45720" numCol="1" spcCol="0" rtlCol="0" fromWordArt="0" anchor="ctr" anchorCtr="0" forceAA="0" compatLnSpc="1">
+                          <a:prstTxWarp prst="textNoShape">
+                            <a:avLst/>
+                          </a:prstTxWarp>
+                          <a:noAutofit/>
+                        </wps:bodyPr>
+                      </wps:wsp>
+                      <wps:wsp>
+                        <wps:cNvPr id="8" name="Up Arrow 8"/>
+                        <wps:cNvSpPr/>
+                        <wps:spPr>
+                          <a:xfrm>
+                            <a:off x="0" y="514350"/>
+                            <a:ext cx="628650" cy="990600"/>
+                          </a:xfrm>
+                          <a:prstGeom prst="upArrow">
+                            <a:avLst/>
+                          </a:prstGeom>
+                        </wps:spPr>
+                        <wps:style>
+                          <a:lnRef idx="2">
+                            <a:schemeClr val="accent1">
+                              <a:shade val="50000"/>
+                            </a:schemeClr>
+                          </a:lnRef>
+                          <a:fillRef idx="1">
+                            <a:schemeClr val="accent1"/>
+                          </a:fillRef>
+                          <a:effectRef idx="0">
+                            <a:schemeClr val="accent1"/>
+                          </a:effectRef>
+                          <a:fontRef idx="minor">
+                            <a:schemeClr val="lt1"/>
+                          </a:fontRef>
+                        </wps:style>
+                        <wps:bodyPr rot="0" spcFirstLastPara="0" vertOverflow="overflow" horzOverflow="overflow" vert="horz" wrap="square" lIns="91440" tIns="45720" rIns="91440" bIns="45720" numCol="1" spcCol="0" rtlCol="0" fromWordArt="0" anchor="ctr" anchorCtr="0" forceAA="0" compatLnSpc="1">
+                          <a:prstTxWarp prst="textNoShape">
+                            <a:avLst/>
+                          </a:prstTxWarp>
+                          <a:noAutofit/>
+                        </wps:bodyPr>
+                      </wps:wsp>
+                    </wpg:wgp>
+                  </a:graphicData>
+                </a:graphic>
+                <wp14:sizeRelH relativeFrom="margin">
+                  <wp14:pctWidth>0</wp14:pctWidth>
+                </wp14:sizeRelH>
+                <wp14:sizeRelV relativeFrom="margin">
+                  <wp14:pctHeight>0</wp14:pctHeight>
+                </wp14:sizeRelV>
+              </wp:anchor>
+            </w:drawing>
+          </mc:Choice>
+          <mc:Fallback>
+            <w:pict>
+              <v:group w14:anchorId="733F3C94" id="Group 6" o:spid="_x0000_s1026" style="position:absolute;margin-left:370.6pt;margin-top:-21.8pt;width:30.75pt;height:68.25pt;z-index:251662336;mso-width-relative:margin;mso-height-relative:margin" coordsize="6286,15049" o:gfxdata="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">
+                <v:oval id="Oval 7" o:spid="_x0000_s1027" style="position:absolute;left:476;width:5334;height:5143;visibility:visible;mso-wrap-style:square;v-text-anchor:middle" o:gfxdata="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" fillcolor="#4472c4 [3204]" strokecolor="#1f3763 [1604]" strokeweight="1pt">
+                  <v:stroke joinstyle="miter"/>
+                </v:oval>
+                <v:shapetype id="_x0000_t68" coordsize="21600,21600" o:spt="68" adj="5400,5400" path="m0@0l@1@0@1,21600@2,21600@2@0,21600@0,10800,xe">
+                  <v:stroke joinstyle="miter"/>
+                  <v:formulas>
+                    <v:f eqn="val #0"/>
+                    <v:f eqn="val #1"/>
+                    <v:f eqn="sum 21600 0 #1"/>
+                    <v:f eqn="prod #0 #1 10800"/>
+                    <v:f eqn="sum #0 0 @3"/>
+                  </v:formulas>
+                  <v:path o:connecttype="custom" o:connectlocs="10800,0;0,@0;10800,21600;21600,@0" o:connectangles="270,180,90,0" textboxrect="@1,@4,@2,21600"/>
+                  <v:handles>
+                    <v:h position="#1,#0" xrange="0,10800" yrange="0,21600"/>
+                  </v:handles>
+                </v:shapetype>
+                <v:shape id="Up Arrow 8" o:spid="_x0000_s1028" type="#_x0000_t68" style="position:absolute;top:5143;width:6286;height:9906;visibility:visible;mso-wrap-style:square;v-text-anchor:middle" o:gfxdata="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" adj="6854" fillcolor="#4472c4 [3204]" strokecolor="#1f3763 [1604]" strokeweight="1pt"/>
+              </v:group>
+            </w:pict>
+          </mc:Fallback>
+        </mc:AlternateContent>
+      </w:r>
+      <w:r>
+        <w:rPr>
+          <w:noProof/>
+        </w:rPr>
+        <mc:AlternateContent>
+          <mc:Choice Requires="wps">
+            <w:drawing>
+              <wp:anchor distT="0" distB="0" distL="114300" distR="114300" simplePos="0" relativeHeight="251674624" behindDoc="0" locked="0" layoutInCell="1" allowOverlap="1" wp14:anchorId="515DEF81" wp14:editId="34F402C7">
+                <wp:simplePos x="0" y="0"/>
+                <wp:positionH relativeFrom="column">
+                  <wp:posOffset>3581399</wp:posOffset>
+                </wp:positionH>
+                <wp:positionV relativeFrom="paragraph">
+                  <wp:posOffset>-276225</wp:posOffset>
+                </wp:positionV>
+                <wp:extent cx="1095375" cy="342900"/>
+                <wp:effectExtent l="38100" t="38100" r="28575" b="19050"/>
+                <wp:wrapNone/>
+                <wp:docPr id="15" name="Straight Arrow Connector 15"/>
+                <wp:cNvGraphicFramePr/>
+                <a:graphic xmlns:a="http://schemas.openxmlformats.org/drawingml/2006/main">
+                  <a:graphicData uri="http://schemas.microsoft.com/office/word/2010/wordprocessingShape">
+                    <wps:wsp>
+                      <wps:cNvCnPr/>
+                      <wps:spPr>
+                        <a:xfrm flipH="1" flipV="1">
+                          <a:off x="0" y="0"/>
+                          <a:ext cx="1095375" cy="342900"/>
+                        </a:xfrm>
+                        <a:prstGeom prst="straightConnector1">
+                          <a:avLst/>
+                        </a:prstGeom>
+                        <a:ln>
+                          <a:tailEnd type="triangle"/>
+                        </a:ln>
+                      </wps:spPr>
+                      <wps:style>
+                        <a:lnRef idx="1">
+                          <a:schemeClr val="accent1"/>
+                        </a:lnRef>
+                        <a:fillRef idx="0">
+                          <a:schemeClr val="accent1"/>
+                        </a:fillRef>
+                        <a:effectRef idx="0">
+                          <a:schemeClr val="accent1"/>
+                        </a:effectRef>
+                        <a:fontRef idx="minor">
+                          <a:schemeClr val="tx1"/>
+                        </a:fontRef>
+                      </wps:style>
+                      <wps:bodyPr/>
+                    </wps:wsp>
+                  </a:graphicData>
+                </a:graphic>
+                <wp14:sizeRelH relativeFrom="margin">
+                  <wp14:pctWidth>0</wp14:pctWidth>
+                </wp14:sizeRelH>
+                <wp14:sizeRelV relativeFrom="margin">
+                  <wp14:pctHeight>0</wp14:pctHeight>
+                </wp14:sizeRelV>
+              </wp:anchor>
+            </w:drawing>
+          </mc:Choice>
+          <mc:Fallback>
+            <w:pict>
+              <v:shapetype w14:anchorId="523FE1F1" id="_x0000_t32" coordsize="21600,21600" o:spt="32" o:oned="t" path="m,l21600,21600e" filled="f">
+                <v:path arrowok="t" fillok="f" o:connecttype="none"/>
+                <o:lock v:ext="edit" shapetype="t"/>
+              </v:shapetype>
+              <v:shape id="Straight Arrow Connector 15" o:spid="_x0000_s1026" type="#_x0000_t32" style="position:absolute;margin-left:282pt;margin-top:-21.75pt;width:86.25pt;height:27pt;flip:x y;z-index:251674624;visibility:visible;mso-wrap-style:square;mso-width-percent:0;mso-height-percent:0;mso-wrap-distance-left:9pt;mso-wrap-distance-top:0;mso-wrap-distance-right:9pt;mso-wrap-distance-bottom:0;mso-position-horizontal:absolute;mso-position-horizontal-relative:text;mso-position-vertical:absolute;mso-position-vertical-relative:text;mso-width-percent:0;mso-height-percent:0;mso-width-relative:margin;mso-height-relative:margin" o:gfxdata="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" strokecolor="#4472c4 [3204]" strokeweight=".5pt">
+                <v:stroke endarrow="block" joinstyle="miter"/>
+              </v:shape>
+            </w:pict>
+          </mc:Fallback>
+        </mc:AlternateContent>
+      </w:r>
+      <w:r>
+        <w:rPr>
+          <w:noProof/>
+        </w:rPr>
+        <mc:AlternateContent>
+          <mc:Choice Requires="wps">
+            <w:drawing>
+              <wp:anchor distT="0" distB="0" distL="114300" distR="114300" simplePos="0" relativeHeight="251669504" behindDoc="0" locked="0" layoutInCell="1" allowOverlap="1" wp14:anchorId="0483E37D" wp14:editId="3539190D">
+                <wp:simplePos x="0" y="0"/>
+                <wp:positionH relativeFrom="column">
+                  <wp:posOffset>847725</wp:posOffset>
+                </wp:positionH>
+                <wp:positionV relativeFrom="paragraph">
+                  <wp:posOffset>-789610</wp:posOffset>
+                </wp:positionV>
+                <wp:extent cx="2733675" cy="714375"/>
+                <wp:effectExtent l="0" t="0" r="28575" b="28575"/>
+                <wp:wrapNone/>
+                <wp:docPr id="12" name="Oval 12"/>
+                <wp:cNvGraphicFramePr/>
+                <a:graphic xmlns:a="http://schemas.openxmlformats.org/drawingml/2006/main">
+                  <a:graphicData uri="http://schemas.microsoft.com/office/word/2010/wordprocessingShape">
+                    <wps:wsp>
+                      <wps:cNvSpPr/>
+                      <wps:spPr>
+                        <a:xfrm>
+                          <a:off x="0" y="0"/>
+                          <a:ext cx="2733675" cy="714375"/>
+                        </a:xfrm>
+                        <a:prstGeom prst="ellipse">
+                          <a:avLst/>
+                        </a:prstGeom>
+                        <a:solidFill>
+                          <a:schemeClr val="accent1">
+                            <a:lumMod val="40000"/>
+                            <a:lumOff val="60000"/>
+                          </a:schemeClr>
+                        </a:solidFill>
+                      </wps:spPr>
+                      <wps:style>
+                        <a:lnRef idx="2">
+                          <a:schemeClr val="accent1">
+                            <a:shade val="50000"/>
+                          </a:schemeClr>
+                        </a:lnRef>
+                        <a:fillRef idx="1">
+                          <a:schemeClr val="accent1"/>
+                        </a:fillRef>
+                        <a:effectRef idx="0">
+                          <a:schemeClr val="accent1"/>
+                        </a:effectRef>
+                        <a:fontRef idx="minor">
+                          <a:schemeClr val="lt1"/>
+                        </a:fontRef>
+                      </wps:style>
+                      <wps:txbx>
+                        <w:txbxContent>
+                          <w:p>
+                            <w:pPr>
+                              <w:rPr>
+                                <w:sz w:val="28"/>
+                                <w:szCs w:val="28"/>
+                              </w:rPr>
+                            </w:pPr>
+                            <w:r>
+                              <w:rPr>
+                                <w:sz w:val="28"/>
+                                <w:szCs w:val="28"/>
+                              </w:rPr>
+                              <w:t>Create accounts &amp; login</w:t>
+                            </w:r>
+                          </w:p>
+                        </w:txbxContent>
+                      </wps:txbx>
+                      <wps:bodyPr rot="0" spcFirstLastPara="0" vertOverflow="overflow" horzOverflow="overflow" vert="horz" wrap="square" lIns="91440" tIns="45720" rIns="91440" bIns="45720" numCol="1" spcCol="0" rtlCol="0" fromWordArt="0" anchor="ctr" anchorCtr="0" forceAA="0" compatLnSpc="1">
+                        <a:prstTxWarp prst="textNoShape">
+                          <a:avLst/>
+                        </a:prstTxWarp>
+                        <a:noAutofit/>
+                      </wps:bodyPr>
+                    </wps:wsp>
+                  </a:graphicData>
+                </a:graphic>
+                <wp14:sizeRelH relativeFrom="margin">
+                  <wp14:pctWidth>0</wp14:pctWidth>
+                </wp14:sizeRelH>
+                <wp14:sizeRelV relativeFrom="margin">
+                  <wp14:pctHeight>0</wp14:pctHeight>
+                </wp14:sizeRelV>
+              </wp:anchor>
+            </w:drawing>
+          </mc:Choice>
+          <mc:Fallback>
+            <w:pict>
+              <v:oval w14:anchorId="0483E37D" id="Oval 12" o:spid="_x0000_s1026" style="position:absolute;margin-left:66.75pt;margin-top:-62.15pt;width:215.25pt;height:56.25pt;z-index:251669504;visibility:visible;mso-wrap-style:square;mso-width-percent:0;mso-height-percent:0;mso-wrap-distance-left:9pt;mso-wrap-distance-top:0;mso-wrap-distance-right:9pt;mso-wrap-distance-bottom:0;mso-position-horizontal:absolute;mso-position-horizontal-relative:text;mso-position-vertical:absolute;mso-position-vertical-relative:text;mso-width-percent:0;mso-height-percent:0;mso-width-relative:margin;mso-height-relative:margin;v-text-anchor:middle" o:gfxdata="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" fillcolor="#b4c6e7 [1300]" strokecolor="#1f3763 [1604]" strokeweight="1pt">
+                <v:stroke joinstyle="miter"/>
+                <v:textbox>
+                  <w:txbxContent>
+                    <w:p>
+                      <w:pPr>
+                        <w:rPr>
+                          <w:sz w:val="28"/>
+                          <w:szCs w:val="28"/>
+                        </w:rPr>
+                      </w:pPr>
+                      <w:r>
+                        <w:rPr>
+                          <w:sz w:val="28"/>
+                          <w:szCs w:val="28"/>
+                        </w:rPr>
+                        <w:t>Create accounts &amp; login</w:t>
+                      </w:r>
+                    </w:p>
+                  </w:txbxContent>
+                </v:textbox>
+              </v:oval>
+            </w:pict>
+          </mc:Fallback>
+        </mc:AlternateContent>
+      </w:r>
+      <w:r>
+        <w:rPr>
+          <w:noProof/>
+        </w:rPr>
+        <mc:AlternateContent>
+          <mc:Choice Requires="wpg">
+            <w:drawing>
+              <wp:anchor distT="0" distB="0" distL="114300" distR="114300" simplePos="0" relativeHeight="251660288" behindDoc="0" locked="0" layoutInCell="1" allowOverlap="1" wp14:anchorId="42EF4AFE" wp14:editId="0F812BD0">
+                <wp:simplePos x="0" y="0"/>
+                <wp:positionH relativeFrom="column">
+                  <wp:posOffset>-581025</wp:posOffset>
+                </wp:positionH>
+                <wp:positionV relativeFrom="paragraph">
+                  <wp:posOffset>-447675</wp:posOffset>
+                </wp:positionV>
+                <wp:extent cx="628650" cy="1504950"/>
+                <wp:effectExtent l="19050" t="0" r="19050" b="19050"/>
+                <wp:wrapNone/>
+                <wp:docPr id="5" name="Group 5"/>
+                <wp:cNvGraphicFramePr/>
+                <a:graphic xmlns:a="http://schemas.openxmlformats.org/drawingml/2006/main">
+                  <a:graphicData uri="http://schemas.microsoft.com/office/word/2010/wordprocessingGroup">
+                    <wpg:wgp>
+                      <wpg:cNvGrpSpPr/>
+                      <wpg:grpSpPr>
+                        <a:xfrm>
+                          <a:off x="0" y="0"/>
+                          <a:ext cx="628650" cy="1504950"/>
+                          <a:chOff x="0" y="0"/>
+                          <a:chExt cx="628650" cy="1504950"/>
+                        </a:xfrm>
+                      </wpg:grpSpPr>
+                      <wps:wsp>
+                        <wps:cNvPr id="1" name="Oval 1"/>
+                        <wps:cNvSpPr/>
+                        <wps:spPr>
+                          <a:xfrm>
+                            <a:off x="47625" y="0"/>
+                            <a:ext cx="533400" cy="514350"/>
+                          </a:xfrm>
+                          <a:prstGeom prst="ellipse">
+                            <a:avLst/>
+                          </a:prstGeom>
+                        </wps:spPr>
+                        <wps:style>
+                          <a:lnRef idx="2">
+                            <a:schemeClr val="accent1">
+                              <a:shade val="50000"/>
+                            </a:schemeClr>
+                          </a:lnRef>
+                          <a:fillRef idx="1">
+                            <a:schemeClr val="accent1"/>
+                          </a:fillRef>
+                          <a:effectRef idx="0">
+                            <a:schemeClr val="accent1"/>
+                          </a:effectRef>
+                          <a:fontRef idx="minor">
+                            <a:schemeClr val="lt1"/>
+                          </a:fontRef>
+                        </wps:style>
+                        <wps:bodyPr rot="0" spcFirstLastPara="0" vertOverflow="overflow" horzOverflow="overflow" vert="horz" wrap="square" lIns="91440" tIns="45720" rIns="91440" bIns="45720" numCol="1" spcCol="0" rtlCol="0" fromWordArt="0" anchor="ctr" anchorCtr="0" forceAA="0" compatLnSpc="1">
+                          <a:prstTxWarp prst="textNoShape">
+                            <a:avLst/>
+                          </a:prstTxWarp>
+                          <a:noAutofit/>
+                        </wps:bodyPr>
+                      </wps:wsp>
+                      <wps:wsp>
+                        <wps:cNvPr id="2" name="Up Arrow 2"/>
+                        <wps:cNvSpPr/>
+                        <wps:spPr>
+                          <a:xfrm>
+                            <a:off x="0" y="514350"/>
+                            <a:ext cx="628650" cy="990600"/>
+                          </a:xfrm>
+                          <a:prstGeom prst="upArrow">
+                            <a:avLst/>
+                          </a:prstGeom>
+                        </wps:spPr>
+                        <wps:style>
+                          <a:lnRef idx="2">
+                            <a:schemeClr val="accent1">
+                              <a:shade val="50000"/>
+                            </a:schemeClr>
+                          </a:lnRef>
+                          <a:fillRef idx="1">
+                            <a:schemeClr val="accent1"/>
+                          </a:fillRef>
+                          <a:effectRef idx="0">
+                            <a:schemeClr val="accent1"/>
+                          </a:effectRef>
+                          <a:fontRef idx="minor">
+                            <a:schemeClr val="lt1"/>
+                          </a:fontRef>
+                        </wps:style>
+                        <wps:bodyPr rot="0" spcFirstLastPara="0" vertOverflow="overflow" horzOverflow="overflow" vert="horz" wrap="square" lIns="91440" tIns="45720" rIns="91440" bIns="45720" numCol="1" spcCol="0" rtlCol="0" fromWordArt="0" anchor="ctr" anchorCtr="0" forceAA="0" compatLnSpc="1">
+                          <a:prstTxWarp prst="textNoShape">
+                            <a:avLst/>
+                          </a:prstTxWarp>
+                          <a:noAutofit/>
+                        </wps:bodyPr>
+                      </wps:wsp>
+                    </wpg:wgp>
+                  </a:graphicData>
+                </a:graphic>
+              </wp:anchor>
+            </w:drawing>
+          </mc:Choice>
+          <mc:Fallback>
+            <w:pict>
+              <v:group w14:anchorId="6161194D" id="Group 5" o:spid="_x0000_s1026" style="position:absolute;margin-left:-45.75pt;margin-top:-35.25pt;width:49.5pt;height:118.5pt;z-index:251660288" coordsize="6286,15049" o:gfxdata="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">
+                <v:oval id="Oval 1" o:spid="_x0000_s1027" style="position:absolute;left:476;width:5334;height:5143;visibility:visible;mso-wrap-style:square;v-text-anchor:middle" o:gfxdata="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" fillcolor="#4472c4 [3204]" strokecolor="#1f3763 [1604]" strokeweight="1pt">
+                  <v:stroke joinstyle="miter"/>
+                </v:oval>
+                <v:shape id="Up Arrow 2" o:spid="_x0000_s1028" type="#_x0000_t68" style="position:absolute;top:5143;width:6286;height:9906;visibility:visible;mso-wrap-style:square;v-text-anchor:middle" o:gfxdata="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" adj="6854" fillcolor="#4472c4 [3204]" strokecolor="#1f3763 [1604]" strokeweight="1pt"/>
+              </v:group>
+            </w:pict>
+          </mc:Fallback>
+        </mc:AlternateContent>
+      </w:r>
+    </w:p>
+    <w:p>
+      <w:r>
+        <w:rPr>
+          <w:noProof/>
+        </w:rPr>
+        <mc:AlternateContent>
+          <mc:Choice Requires="wps">
+            <w:drawing>
+              <wp:anchor distT="0" distB="0" distL="114300" distR="114300" simplePos="0" relativeHeight="251680768" behindDoc="0" locked="0" layoutInCell="1" allowOverlap="1" wp14:anchorId="73A4092E" wp14:editId="72EF6DE1">
+                <wp:simplePos x="0" y="0"/>
+                <wp:positionH relativeFrom="column">
+                  <wp:posOffset>0</wp:posOffset>
+                </wp:positionH>
+                <wp:positionV relativeFrom="paragraph">
+                  <wp:posOffset>23495</wp:posOffset>
+                </wp:positionV>
+                <wp:extent cx="1257300" cy="333375"/>
+                <wp:effectExtent l="0" t="0" r="76200" b="66675"/>
+                <wp:wrapNone/>
+                <wp:docPr id="21" name="Straight Arrow Connector 21"/>
+                <wp:cNvGraphicFramePr/>
+                <a:graphic xmlns:a="http://schemas.openxmlformats.org/drawingml/2006/main">
+                  <a:graphicData uri="http://schemas.microsoft.com/office/word/2010/wordprocessingShape">
+                    <wps:wsp>
+                      <wps:cNvCnPr/>
+                      <wps:spPr>
+                        <a:xfrm>
+                          <a:off x="0" y="0"/>
+                          <a:ext cx="1257300" cy="333375"/>
+                        </a:xfrm>
+                        <a:prstGeom prst="straightConnector1">
+                          <a:avLst/>
+                        </a:prstGeom>
+                        <a:ln>
+                          <a:tailEnd type="triangle"/>
+                        </a:ln>
+                      </wps:spPr>
+                      <wps:style>
+                        <a:lnRef idx="1">
+                          <a:schemeClr val="accent1"/>
+                        </a:lnRef>
+                        <a:fillRef idx="0">
+                          <a:schemeClr val="accent1"/>
+                        </a:fillRef>
+                        <a:effectRef idx="0">
+                          <a:schemeClr val="accent1"/>
+                        </a:effectRef>
+                        <a:fontRef idx="minor">
+                          <a:schemeClr val="tx1"/>
+                        </a:fontRef>
+                      </wps:style>
+                      <wps:bodyPr/>
+                    </wps:wsp>
+                  </a:graphicData>
+                </a:graphic>
+                <wp14:sizeRelH relativeFrom="margin">
+                  <wp14:pctWidth>0</wp14:pctWidth>
+                </wp14:sizeRelH>
+                <wp14:sizeRelV relativeFrom="margin">
+                  <wp14:pctHeight>0</wp14:pctHeight>
+                </wp14:sizeRelV>
+              </wp:anchor>
+            </w:drawing>
+          </mc:Choice>
+          <mc:Fallback>
+            <w:pict>
+              <v:shape w14:anchorId="00AED0F4" id="Straight Arrow Connector 21" o:spid="_x0000_s1026" type="#_x0000_t32" style="position:absolute;margin-left:0;margin-top:1.85pt;width:99pt;height:26.25pt;z-index:251680768;visibility:visible;mso-wrap-style:square;mso-width-percent:0;mso-height-percent:0;mso-wrap-distance-left:9pt;mso-wrap-distance-top:0;mso-wrap-distance-right:9pt;mso-wrap-distance-bottom:0;mso-position-horizontal:absolute;mso-position-horizontal-relative:text;mso-position-vertical:absolute;mso-position-vertical-relative:text;mso-width-percent:0;mso-height-percent:0;mso-width-relative:margin;mso-height-relative:margin" o:gfxdata="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" strokecolor="#4472c4 [3204]" strokeweight=".5pt">
+                <v:stroke endarrow="block" joinstyle="miter"/>
+              </v:shape>
+            </w:pict>
+          </mc:Fallback>
+        </mc:AlternateContent>
+      </w:r>
+      <w:r>
+        <w:rPr>
+          <w:noProof/>
+        </w:rPr>
+        <mc:AlternateContent>
+          <mc:Choice Requires="wps">
+            <w:drawing>
+              <wp:anchor distT="0" distB="0" distL="114300" distR="114300" simplePos="0" relativeHeight="251667456" behindDoc="0" locked="0" layoutInCell="1" allowOverlap="1" wp14:anchorId="5C49E031" wp14:editId="6250F40E">
+                <wp:simplePos x="0" y="0"/>
+                <wp:positionH relativeFrom="column">
+                  <wp:posOffset>1343025</wp:posOffset>
+                </wp:positionH>
+                <wp:positionV relativeFrom="paragraph">
+                  <wp:posOffset>13970</wp:posOffset>
+                </wp:positionV>
+                <wp:extent cx="1866900" cy="771525"/>
+                <wp:effectExtent l="0" t="0" r="19050" b="28575"/>
+                <wp:wrapNone/>
+                <wp:docPr id="11" name="Oval 11"/>
+                <wp:cNvGraphicFramePr/>
+                <a:graphic xmlns:a="http://schemas.openxmlformats.org/drawingml/2006/main">
+                  <a:graphicData uri="http://schemas.microsoft.com/office/word/2010/wordprocessingShape">
+                    <wps:wsp>
+                      <wps:cNvSpPr/>
+                      <wps:spPr>
+                        <a:xfrm>
+                          <a:off x="0" y="0"/>
+                          <a:ext cx="1866900" cy="771525"/>
+                        </a:xfrm>
+                        <a:prstGeom prst="ellipse">
+                          <a:avLst/>
+                        </a:prstGeom>
+                        <a:solidFill>
+                          <a:schemeClr val="accent1">
+                            <a:lumMod val="40000"/>
+                            <a:lumOff val="60000"/>
+                          </a:schemeClr>
+                        </a:solidFill>
+                      </wps:spPr>
+                      <wps:style>
+                        <a:lnRef idx="2">
+                          <a:schemeClr val="accent1">
+                            <a:shade val="50000"/>
+                          </a:schemeClr>
+                        </a:lnRef>
+                        <a:fillRef idx="1">
+                          <a:schemeClr val="accent1"/>
+                        </a:fillRef>
+                        <a:effectRef idx="0">
+                          <a:schemeClr val="accent1"/>
+                        </a:effectRef>
+                        <a:fontRef idx="minor">
+                          <a:schemeClr val="lt1"/>
+                        </a:fontRef>
+                      </wps:style>
+                      <wps:txbx>
+                        <w:txbxContent>
+                          <w:p>
+                            <w:pPr>
+                              <w:jc w:val="center"/>
+                              <w:rPr>
+                                <w:sz w:val="28"/>
+                                <w:szCs w:val="28"/>
+                              </w:rPr>
+                            </w:pPr>
+                            <w:r>
+                              <w:rPr>
+                                <w:sz w:val="28"/>
+                                <w:szCs w:val="28"/>
+                              </w:rPr>
+                              <w:t>Se</w:t>
+                            </w:r>
+                            <w:r>
+                              <w:rPr>
+                                <w:sz w:val="28"/>
+                                <w:szCs w:val="28"/>
+                              </w:rPr>
+                              <w:t>e all ads (last48</w:t>
+                            </w:r>
+                            <w:r>
+                              <w:rPr>
+                                <w:sz w:val="28"/>
+                                <w:szCs w:val="28"/>
+                              </w:rPr>
+                              <w:t>hrs)</w:t>
+                            </w:r>
+                          </w:p>
+                        </w:txbxContent>
+                      </wps:txbx>
+                      <wps:bodyPr rot="0" spcFirstLastPara="0" vertOverflow="overflow" horzOverflow="overflow" vert="horz" wrap="square" lIns="91440" tIns="45720" rIns="91440" bIns="45720" numCol="1" spcCol="0" rtlCol="0" fromWordArt="0" anchor="ctr" anchorCtr="0" forceAA="0" compatLnSpc="1">
+                        <a:prstTxWarp prst="textNoShape">
+                          <a:avLst/>
+                        </a:prstTxWarp>
+                        <a:noAutofit/>
+                      </wps:bodyPr>
+                    </wps:wsp>
+                  </a:graphicData>
+                </a:graphic>
+                <wp14:sizeRelH relativeFrom="margin">
+                  <wp14:pctWidth>0</wp14:pctWidth>
+                </wp14:sizeRelH>
+                <wp14:sizeRelV relativeFrom="margin">
+                  <wp14:pctHeight>0</wp14:pctHeight>
+                </wp14:sizeRelV>
+              </wp:anchor>
+            </w:drawing>
+          </mc:Choice>
+          <mc:Fallback>
+            <w:pict>
+              <v:oval w14:anchorId="5C49E031" id="Oval 11" o:spid="_x0000_s1027" style="position:absolute;margin-left:105.75pt;margin-top:1.1pt;width:147pt;height:60.75pt;z-index:251667456;visibility:visible;mso-wrap-style:square;mso-width-percent:0;mso-height-percent:0;mso-wrap-distance-left:9pt;mso-wrap-distance-top:0;mso-wrap-distance-right:9pt;mso-wrap-distance-bottom:0;mso-position-horizontal:absolute;mso-position-horizontal-relative:text;mso-position-vertical:absolute;mso-position-vertical-relative:text;mso-width-percent:0;mso-height-percent:0;mso-width-relative:margin;mso-height-relative:margin;v-text-anchor:middle" o:gfxdata="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" fillcolor="#b4c6e7 [1300]" strokecolor="#1f3763 [1604]" strokeweight="1pt">
+                <v:stroke joinstyle="miter"/>
+                <v:textbox>
+                  <w:txbxContent>
+                    <w:p>
+                      <w:pPr>
+                        <w:jc w:val="center"/>
+                        <w:rPr>
+                          <w:sz w:val="28"/>
+                          <w:szCs w:val="28"/>
+                        </w:rPr>
+                      </w:pPr>
+                      <w:r>
+                        <w:rPr>
+                          <w:sz w:val="28"/>
+                          <w:szCs w:val="28"/>
+                        </w:rPr>
+                        <w:t>Se</w:t>
+                      </w:r>
+                      <w:r>
+                        <w:rPr>
+                          <w:sz w:val="28"/>
+                          <w:szCs w:val="28"/>
+                        </w:rPr>
+                        <w:t>e all ads (last48</w:t>
+                      </w:r>
+                      <w:r>
+                        <w:rPr>
+                          <w:sz w:val="28"/>
+                          <w:szCs w:val="28"/>
+                        </w:rPr>
+                        <w:t>hrs)</w:t>
+                      </w:r>
+                    </w:p>
+                  </w:txbxContent>
+                </v:textbox>
+              </v:oval>
+            </w:pict>
+          </mc:Fallback>
+        </mc:AlternateContent>
+      </w:r>
+      <w:r>
+        <w:rPr>
+          <w:noProof/>
+        </w:rPr>
+        <mc:AlternateContent>
+          <mc:Choice Requires="wps">
+            <w:drawing>
+              <wp:anchor distT="0" distB="0" distL="114300" distR="114300" simplePos="0" relativeHeight="251675648" behindDoc="0" locked="0" layoutInCell="1" allowOverlap="1" wp14:anchorId="25BC0A84" wp14:editId="2C6B9E88">
+                <wp:simplePos x="0" y="0"/>
+                <wp:positionH relativeFrom="column">
+                  <wp:posOffset>3352799</wp:posOffset>
+                </wp:positionH>
+                <wp:positionV relativeFrom="paragraph">
+                  <wp:posOffset>23495</wp:posOffset>
+                </wp:positionV>
+                <wp:extent cx="1323975" cy="342900"/>
+                <wp:effectExtent l="38100" t="0" r="28575" b="76200"/>
+                <wp:wrapNone/>
+                <wp:docPr id="17" name="Straight Arrow Connector 17"/>
+                <wp:cNvGraphicFramePr/>
+                <a:graphic xmlns:a="http://schemas.openxmlformats.org/drawingml/2006/main">
+                  <a:graphicData uri="http://schemas.microsoft.com/office/word/2010/wordprocessingShape">
+                    <wps:wsp>
+                      <wps:cNvCnPr/>
+                      <wps:spPr>
+                        <a:xfrm flipH="1">
+                          <a:off x="0" y="0"/>
+                          <a:ext cx="1323975" cy="342900"/>
+                        </a:xfrm>
+                        <a:prstGeom prst="straightConnector1">
+                          <a:avLst/>
+                        </a:prstGeom>
+                        <a:ln>
+                          <a:tailEnd type="triangle"/>
+                        </a:ln>
+                      </wps:spPr>
+                      <wps:style>
+                        <a:lnRef idx="1">
+                          <a:schemeClr val="accent1"/>
+                        </a:lnRef>
+                        <a:fillRef idx="0">
+                          <a:schemeClr val="accent1"/>
+                        </a:fillRef>
+                        <a:effectRef idx="0">
+                          <a:schemeClr val="accent1"/>
+                        </a:effectRef>
+                        <a:fontRef idx="minor">
+                          <a:schemeClr val="tx1"/>
+                        </a:fontRef>
+                      </wps:style>
+                      <wps:bodyPr/>
+                    </wps:wsp>
+                  </a:graphicData>
+                </a:graphic>
+                <wp14:sizeRelH relativeFrom="margin">
+                  <wp14:pctWidth>0</wp14:pctWidth>
+                </wp14:sizeRelH>
+                <wp14:sizeRelV relativeFrom="margin">
+                  <wp14:pctHeight>0</wp14:pctHeight>
+                </wp14:sizeRelV>
+              </wp:anchor>
+            </w:drawing>
+          </mc:Choice>
+          <mc:Fallback>
+            <w:pict>
+              <v:shape w14:anchorId="3CD21AD2" id="Straight Arrow Connector 17" o:spid="_x0000_s1026" type="#_x0000_t32" style="position:absolute;margin-left:264pt;margin-top:1.85pt;width:104.25pt;height:27pt;flip:x;z-index:251675648;visibility:visible;mso-wrap-style:square;mso-width-percent:0;mso-height-percent:0;mso-wrap-distance-left:9pt;mso-wrap-distance-top:0;mso-wrap-distance-right:9pt;mso-wrap-distance-bottom:0;mso-position-horizontal:absolute;mso-position-horizontal-relative:text;mso-position-vertical:absolute;mso-position-vertical-relative:text;mso-width-percent:0;mso-height-percent:0;mso-width-relative:margin;mso-height-relative:margin" o:gfxdata="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" strokecolor="#4472c4 [3204]" strokeweight=".5pt">
+                <v:stroke endarrow="block" joinstyle="miter"/>
+              </v:shape>
+            </w:pict>
+          </mc:Fallback>
+        </mc:AlternateContent>
+      </w:r>
+    </w:p>
+    <w:p>
+      <w:r>
+        <w:rPr>
+          <w:noProof/>
+        </w:rPr>
+        <mc:AlternateContent>
+          <mc:Choice Requires="wps">
+            <w:drawing>
+              <wp:anchor distT="0" distB="0" distL="114300" distR="114300" simplePos="0" relativeHeight="251697152" behindDoc="0" locked="0" layoutInCell="1" allowOverlap="1" wp14:anchorId="15D3D983" wp14:editId="51387DC2">
+                <wp:simplePos x="0" y="0"/>
+                <wp:positionH relativeFrom="column">
+                  <wp:posOffset>5105400</wp:posOffset>
+                </wp:positionH>
+                <wp:positionV relativeFrom="paragraph">
+                  <wp:posOffset>27940</wp:posOffset>
+                </wp:positionV>
+                <wp:extent cx="904875" cy="790575"/>
+                <wp:effectExtent l="0" t="0" r="66675" b="47625"/>
+                <wp:wrapNone/>
+                <wp:docPr id="37" name="Straight Arrow Connector 37"/>
+                <wp:cNvGraphicFramePr/>
+                <a:graphic xmlns:a="http://schemas.openxmlformats.org/drawingml/2006/main">
+                  <a:graphicData uri="http://schemas.microsoft.com/office/word/2010/wordprocessingShape">
+                    <wps:wsp>
+                      <wps:cNvCnPr/>
+                      <wps:spPr>
+                        <a:xfrm>
+                          <a:off x="0" y="0"/>
+                          <a:ext cx="904875" cy="790575"/>
+                        </a:xfrm>
+                        <a:prstGeom prst="straightConnector1">
+                          <a:avLst/>
+                        </a:prstGeom>
+                        <a:ln>
+                          <a:tailEnd type="triangle"/>
+                        </a:ln>
+                      </wps:spPr>
+                      <wps:style>
+                        <a:lnRef idx="1">
+                          <a:schemeClr val="accent1"/>
+                        </a:lnRef>
+                        <a:fillRef idx="0">
+                          <a:schemeClr val="accent1"/>
+                        </a:fillRef>
+                        <a:effectRef idx="0">
+                          <a:schemeClr val="accent1"/>
+                        </a:effectRef>
+                        <a:fontRef idx="minor">
+                          <a:schemeClr val="tx1"/>
+                        </a:fontRef>
+                      </wps:style>
+                      <wps:bodyPr/>
+                    </wps:wsp>
+                  </a:graphicData>
+                </a:graphic>
+                <wp14:sizeRelH relativeFrom="margin">
+                  <wp14:pctWidth>0</wp14:pctWidth>
+                </wp14:sizeRelH>
+                <wp14:sizeRelV relativeFrom="margin">
+                  <wp14:pctHeight>0</wp14:pctHeight>
+                </wp14:sizeRelV>
+              </wp:anchor>
+            </w:drawing>
+          </mc:Choice>
+          <mc:Fallback>
+            <w:pict>
+              <v:shape w14:anchorId="5196E61C" id="Straight Arrow Connector 37" o:spid="_x0000_s1026" type="#_x0000_t32" style="position:absolute;margin-left:402pt;margin-top:2.2pt;width:71.25pt;height:62.25pt;z-index:251697152;visibility:visible;mso-wrap-style:square;mso-width-percent:0;mso-height-percent:0;mso-wrap-distance-left:9pt;mso-wrap-distance-top:0;mso-wrap-distance-right:9pt;mso-wrap-distance-bottom:0;mso-position-horizontal:absolute;mso-position-horizontal-relative:text;mso-position-vertical:absolute;mso-position-vertical-relative:text;mso-width-percent:0;mso-height-percent:0;mso-width-relative:margin;mso-height-relative:margin" o:gfxdata="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" strokecolor="#4472c4 [3204]" strokeweight=".5pt">
+                <v:stroke endarrow="block" joinstyle="miter"/>
+              </v:shape>
+            </w:pict>
+          </mc:Fallback>
+        </mc:AlternateContent>
+      </w:r>
+      <w:r>
+        <w:rPr>
+          <w:noProof/>
+        </w:rPr>
+        <mc:AlternateContent>
+          <mc:Choice Requires="wps">
+            <w:drawing>
+              <wp:anchor distT="0" distB="0" distL="114300" distR="114300" simplePos="0" relativeHeight="251676672" behindDoc="0" locked="0" layoutInCell="1" allowOverlap="1" wp14:anchorId="1CCCC34A" wp14:editId="6AE2299D">
+                <wp:simplePos x="0" y="0"/>
+                <wp:positionH relativeFrom="column">
+                  <wp:posOffset>3352800</wp:posOffset>
+                </wp:positionH>
+                <wp:positionV relativeFrom="paragraph">
+                  <wp:posOffset>27940</wp:posOffset>
+                </wp:positionV>
+                <wp:extent cx="1419225" cy="914400"/>
+                <wp:effectExtent l="38100" t="0" r="28575" b="57150"/>
+                <wp:wrapNone/>
+                <wp:docPr id="18" name="Straight Arrow Connector 18"/>
+                <wp:cNvGraphicFramePr/>
+                <a:graphic xmlns:a="http://schemas.openxmlformats.org/drawingml/2006/main">
+                  <a:graphicData uri="http://schemas.microsoft.com/office/word/2010/wordprocessingShape">
+                    <wps:wsp>
+                      <wps:cNvCnPr/>
+                      <wps:spPr>
+                        <a:xfrm flipH="1">
+                          <a:off x="0" y="0"/>
+                          <a:ext cx="1419225" cy="914400"/>
+                        </a:xfrm>
+                        <a:prstGeom prst="straightConnector1">
+                          <a:avLst/>
+                        </a:prstGeom>
+                        <a:ln>
+                          <a:tailEnd type="triangle"/>
+                        </a:ln>
+                      </wps:spPr>
+                      <wps:style>
+                        <a:lnRef idx="1">
+                          <a:schemeClr val="accent1"/>
+                        </a:lnRef>
+                        <a:fillRef idx="0">
+                          <a:schemeClr val="accent1"/>
+                        </a:fillRef>
+                        <a:effectRef idx="0">
+                          <a:schemeClr val="accent1"/>
+                        </a:effectRef>
+                        <a:fontRef idx="minor">
+                          <a:schemeClr val="tx1"/>
+                        </a:fontRef>
+                      </wps:style>
+                      <wps:bodyPr/>
+                    </wps:wsp>
+                  </a:graphicData>
+                </a:graphic>
+                <wp14:sizeRelH relativeFrom="margin">
+                  <wp14:pctWidth>0</wp14:pctWidth>
+                </wp14:sizeRelH>
+                <wp14:sizeRelV relativeFrom="margin">
+                  <wp14:pctHeight>0</wp14:pctHeight>
+                </wp14:sizeRelV>
+              </wp:anchor>
+            </w:drawing>
+          </mc:Choice>
+          <mc:Fallback>
+            <w:pict>
+              <v:shape w14:anchorId="2D082A09" id="Straight Arrow Connector 18" o:spid="_x0000_s1026" type="#_x0000_t32" style="position:absolute;margin-left:264pt;margin-top:2.2pt;width:111.75pt;height:1in;flip:x;z-index:251676672;visibility:visible;mso-wrap-style:square;mso-width-percent:0;mso-height-percent:0;mso-wrap-distance-left:9pt;mso-wrap-distance-top:0;mso-wrap-distance-right:9pt;mso-wrap-distance-bottom:0;mso-position-horizontal:absolute;mso-position-horizontal-relative:text;mso-position-vertical:absolute;mso-position-vertical-relative:text;mso-width-percent:0;mso-height-percent:0;mso-width-relative:margin;mso-height-relative:margin" o:gfxdata="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" strokecolor="#4472c4 [3204]" strokeweight=".5pt">
+                <v:stroke endarrow="block" joinstyle="miter"/>
+              </v:shape>
+            </w:pict>
+          </mc:Fallback>
+        </mc:AlternateContent>
+      </w:r>
+      <w:r>
+        <w:rPr>
+          <w:noProof/>
+        </w:rPr>
+        <mc:AlternateContent>
+          <mc:Choice Requires="wps">
+            <w:drawing>
+              <wp:anchor distT="0" distB="0" distL="114300" distR="114300" simplePos="0" relativeHeight="251678720" behindDoc="0" locked="0" layoutInCell="1" allowOverlap="1" wp14:anchorId="533B932F" wp14:editId="2083F4AE">
+                <wp:simplePos x="0" y="0"/>
+                <wp:positionH relativeFrom="column">
+                  <wp:posOffset>0</wp:posOffset>
+                </wp:positionH>
+                <wp:positionV relativeFrom="paragraph">
+                  <wp:posOffset>161290</wp:posOffset>
+                </wp:positionV>
+                <wp:extent cx="1047750" cy="971550"/>
+                <wp:effectExtent l="0" t="0" r="57150" b="57150"/>
+                <wp:wrapNone/>
+                <wp:docPr id="20" name="Straight Arrow Connector 20"/>
+                <wp:cNvGraphicFramePr/>
+                <a:graphic xmlns:a="http://schemas.openxmlformats.org/drawingml/2006/main">
+                  <a:graphicData uri="http://schemas.microsoft.com/office/word/2010/wordprocessingShape">
+                    <wps:wsp>
+                      <wps:cNvCnPr/>
+                      <wps:spPr>
+                        <a:xfrm>
+                          <a:off x="0" y="0"/>
+                          <a:ext cx="1047750" cy="971550"/>
+                        </a:xfrm>
+                        <a:prstGeom prst="straightConnector1">
+                          <a:avLst/>
+                        </a:prstGeom>
+                        <a:ln>
+                          <a:tailEnd type="triangle"/>
+                        </a:ln>
+                      </wps:spPr>
+                      <wps:style>
+                        <a:lnRef idx="1">
+                          <a:schemeClr val="accent1"/>
+                        </a:lnRef>
+                        <a:fillRef idx="0">
+                          <a:schemeClr val="accent1"/>
+                        </a:fillRef>
+                        <a:effectRef idx="0">
+                          <a:schemeClr val="accent1"/>
+                        </a:effectRef>
+                        <a:fontRef idx="minor">
+                          <a:schemeClr val="tx1"/>
+                        </a:fontRef>
+                      </wps:style>
+                      <wps:bodyPr/>
+                    </wps:wsp>
+                  </a:graphicData>
+                </a:graphic>
+                <wp14:sizeRelH relativeFrom="margin">
+                  <wp14:pctWidth>0</wp14:pctWidth>
+                </wp14:sizeRelH>
+                <wp14:sizeRelV relativeFrom="margin">
+                  <wp14:pctHeight>0</wp14:pctHeight>
+                </wp14:sizeRelV>
+              </wp:anchor>
+            </w:drawing>
+          </mc:Choice>
+          <mc:Fallback>
+            <w:pict>
+              <v:shape w14:anchorId="348FD55A" id="Straight Arrow Connector 20" o:spid="_x0000_s1026" type="#_x0000_t32" style="position:absolute;margin-left:0;margin-top:12.7pt;width:82.5pt;height:76.5pt;z-index:251678720;visibility:visible;mso-wrap-style:square;mso-width-percent:0;mso-height-percent:0;mso-wrap-distance-left:9pt;mso-wrap-distance-top:0;mso-wrap-distance-right:9pt;mso-wrap-distance-bottom:0;mso-position-horizontal:absolute;mso-position-horizontal-relative:text;mso-position-vertical:absolute;mso-position-vertical-relative:text;mso-width-percent:0;mso-height-percent:0;mso-width-relative:margin;mso-height-relative:margin" o:gfxdata="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" strokecolor="#4472c4 [3204]" strokeweight=".5pt">
+                <v:stroke endarrow="block" joinstyle="miter"/>
+              </v:shape>
+            </w:pict>
+          </mc:Fallback>
+        </mc:AlternateContent>
+      </w:r>
+    </w:p>
+    <w:p>
+      <w:pPr>
+        <w:tabs>
+          <w:tab w:val="left" w:pos="1665"/>
+        </w:tabs>
+      </w:pPr>
+      <w:r>
+        <w:rPr>
+          <w:noProof/>
+        </w:rPr>
+        <mc:AlternateContent>
+          <mc:Choice Requires="wps">
+            <w:drawing>
+              <wp:anchor distT="0" distB="0" distL="114300" distR="114300" simplePos="0" relativeHeight="251682816" behindDoc="0" locked="0" layoutInCell="1" allowOverlap="1" wp14:anchorId="192BF613" wp14:editId="1E04E181">
+                <wp:simplePos x="0" y="0"/>
+                <wp:positionH relativeFrom="column">
+                  <wp:posOffset>47625</wp:posOffset>
+                </wp:positionH>
+                <wp:positionV relativeFrom="paragraph">
+                  <wp:posOffset>946784</wp:posOffset>
+                </wp:positionV>
+                <wp:extent cx="1028700" cy="2676525"/>
+                <wp:effectExtent l="0" t="0" r="57150" b="47625"/>
+                <wp:wrapNone/>
+                <wp:docPr id="22" name="Straight Arrow Connector 22"/>
+                <wp:cNvGraphicFramePr/>
+                <a:graphic xmlns:a="http://schemas.openxmlformats.org/drawingml/2006/main">
+                  <a:graphicData uri="http://schemas.microsoft.com/office/word/2010/wordprocessingShape">
+                    <wps:wsp>
+                      <wps:cNvCnPr/>
+                      <wps:spPr>
+                        <a:xfrm>
+                          <a:off x="0" y="0"/>
+                          <a:ext cx="1028700" cy="2676525"/>
+                        </a:xfrm>
+                        <a:prstGeom prst="straightConnector1">
+                          <a:avLst/>
+                        </a:prstGeom>
+                        <a:ln>
+                          <a:tailEnd type="triangle"/>
+                        </a:ln>
+                      </wps:spPr>
+                      <wps:style>
+                        <a:lnRef idx="1">
+                          <a:schemeClr val="accent1"/>
+                        </a:lnRef>
+                        <a:fillRef idx="0">
+                          <a:schemeClr val="accent1"/>
+                        </a:fillRef>
+                        <a:effectRef idx="0">
+                          <a:schemeClr val="accent1"/>
+                        </a:effectRef>
+                        <a:fontRef idx="minor">
+                          <a:schemeClr val="tx1"/>
+                        </a:fontRef>
+                      </wps:style>
+                      <wps:bodyPr/>
+                    </wps:wsp>
+                  </a:graphicData>
+                </a:graphic>
+                <wp14:sizeRelH relativeFrom="margin">
+                  <wp14:pctWidth>0</wp14:pctWidth>
+                </wp14:sizeRelH>
+                <wp14:sizeRelV relativeFrom="margin">
+                  <wp14:pctHeight>0</wp14:pctHeight>
+                </wp14:sizeRelV>
+              </wp:anchor>
+            </w:drawing>
+          </mc:Choice>
+          <mc:Fallback>
+            <w:pict>
+              <v:shape w14:anchorId="14700D62" id="Straight Arrow Connector 22" o:spid="_x0000_s1026" type="#_x0000_t32" style="position:absolute;margin-left:3.75pt;margin-top:74.55pt;width:81pt;height:210.75pt;z-index:251682816;visibility:visible;mso-wrap-style:square;mso-width-percent:0;mso-height-percent:0;mso-wrap-distance-left:9pt;mso-wrap-distance-top:0;mso-wrap-distance-right:9pt;mso-wrap-distance-bottom:0;mso-position-horizontal:absolute;mso-position-horizontal-relative:text;mso-position-vertical:absolute;mso-position-vertical-relative:text;mso-width-percent:0;mso-height-percent:0;mso-width-relative:margin;mso-height-relative:margin" o:gfxdata="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" strokecolor="#4472c4 [3204]" strokeweight=".5pt">
+                <v:stroke endarrow="block" joinstyle="miter"/>
+              </v:shape>
+            </w:pict>
+          </mc:Fallback>
+        </mc:AlternateContent>
+      </w:r>
+      <w:r>
+        <w:rPr>
+          <w:noProof/>
+        </w:rPr>
+        <mc:AlternateContent>
+          <mc:Choice Requires="wps">
+            <w:drawing>
+              <wp:anchor distT="45720" distB="45720" distL="114300" distR="114300" simplePos="0" relativeHeight="251707392" behindDoc="0" locked="0" layoutInCell="1" allowOverlap="1" wp14:anchorId="338E8642" wp14:editId="68ECA0BE">
+                <wp:simplePos x="0" y="0"/>
+                <wp:positionH relativeFrom="column">
+                  <wp:posOffset>4180465</wp:posOffset>
+                </wp:positionH>
+                <wp:positionV relativeFrom="paragraph">
+                  <wp:posOffset>2337435</wp:posOffset>
+                </wp:positionV>
+                <wp:extent cx="1219200" cy="266700"/>
+                <wp:effectExtent l="0" t="0" r="19050" b="19050"/>
+                <wp:wrapSquare wrapText="bothSides"/>
+                <wp:docPr id="41" name="Text Box 2"/>
+                <wp:cNvGraphicFramePr>
+                  <a:graphicFrameLocks xmlns:a="http://schemas.openxmlformats.org/drawingml/2006/main"/>
+                </wp:cNvGraphicFramePr>
+                <a:graphic xmlns:a="http://schemas.openxmlformats.org/drawingml/2006/main">
+                  <a:graphicData uri="http://schemas.microsoft.com/office/word/2010/wordprocessingShape">
+                    <wps:wsp>
+                      <wps:cNvSpPr txBox="1">
+                        <a:spLocks noChangeArrowheads="1"/>
+                      </wps:cNvSpPr>
+                      <wps:spPr bwMode="auto">
+                        <a:xfrm>
+                          <a:off x="0" y="0"/>
+                          <a:ext cx="1219200" cy="266700"/>
+                        </a:xfrm>
+                        <a:prstGeom prst="rect">
+                          <a:avLst/>
+                        </a:prstGeom>
+                        <a:solidFill>
+                          <a:srgbClr val="FFFFFF"/>
+                        </a:solidFill>
+                        <a:ln w="9525">
+                          <a:solidFill>
+                            <a:srgbClr val="000000"/>
+                          </a:solidFill>
+                          <a:miter lim="800000"/>
+                          <a:headEnd/>
+                          <a:tailEnd/>
+                        </a:ln>
+                      </wps:spPr>
+                      <wps:txbx>
+                        <w:txbxContent>
+                          <w:p>
+                            <w:r>
+                              <w:t>R</w:t>
+                            </w:r>
+                            <w:r>
+                              <w:t>egistered user</w:t>
+                            </w:r>
+                          </w:p>
+                        </w:txbxContent>
+                      </wps:txbx>
+                      <wps:bodyPr rot="0" vert="horz" wrap="square" lIns="91440" tIns="45720" rIns="91440" bIns="45720" anchor="t" anchorCtr="0">
+                        <a:noAutofit/>
+                      </wps:bodyPr>
+                    </wps:wsp>
+                  </a:graphicData>
+                </a:graphic>
+                <wp14:sizeRelH relativeFrom="margin">
+                  <wp14:pctWidth>0</wp14:pctWidth>
+                </wp14:sizeRelH>
+                <wp14:sizeRelV relativeFrom="margin">
+                  <wp14:pctHeight>0</wp14:pctHeight>
+                </wp14:sizeRelV>
+              </wp:anchor>
+            </w:drawing>
+          </mc:Choice>
+          <mc:Fallback>
+            <w:pict>
+              <v:shapetype w14:anchorId="338E8642" id="_x0000_t202" coordsize="21600,21600" o:spt="202" path="m,l,21600r21600,l21600,xe">
+                <v:stroke joinstyle="miter"/>
+                <v:path gradientshapeok="t" o:connecttype="rect"/>
+              </v:shapetype>
+              <v:shape id="Text Box 2" o:spid="_x0000_s1028" type="#_x0000_t202" style="position:absolute;margin-left:329.15pt;margin-top:184.05pt;width:96pt;height:21pt;z-index:251707392;visibility:visible;mso-wrap-style:square;mso-width-percent:0;mso-height-percent:0;mso-wrap-distance-left:9pt;mso-wrap-distance-top:3.6pt;mso-wrap-distance-right:9pt;mso-wrap-distance-bottom:3.6pt;mso-position-horizontal:absolute;mso-position-horizontal-relative:text;mso-position-vertical:absolute;mso-position-vertical-relative:text;mso-width-percent:0;mso-height-percent:0;mso-width-relative:margin;mso-height-relative:margin;v-text-anchor:top" o:gfxdata="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">
+                <v:textbox>
+                  <w:txbxContent>
+                    <w:p>
+                      <w:r>
+                        <w:t>R</w:t>
+                      </w:r>
+                      <w:r>
+                        <w:t>egistered user</w:t>
+                      </w:r>
+                    </w:p>
+                  </w:txbxContent>
+                </v:textbox>
+                <w10:wrap type="square"/>
+              </v:shape>
+            </w:pict>
+          </mc:Fallback>
+        </mc:AlternateContent>
+      </w:r>
+      <w:r>
+        <w:rPr>
+          <w:noProof/>
+        </w:rPr>
+        <mc:AlternateContent>
+          <mc:Choice Requires="wps">
+            <w:drawing>
+              <wp:anchor distT="45720" distB="45720" distL="114300" distR="114300" simplePos="0" relativeHeight="251703296" behindDoc="0" locked="0" layoutInCell="1" allowOverlap="1" wp14:anchorId="37337927" wp14:editId="69D7D159">
+                <wp:simplePos x="0" y="0"/>
+                <wp:positionH relativeFrom="column">
+                  <wp:posOffset>4267200</wp:posOffset>
+                </wp:positionH>
+                <wp:positionV relativeFrom="paragraph">
+                  <wp:posOffset>232410</wp:posOffset>
+                </wp:positionV>
+                <wp:extent cx="1343025" cy="266700"/>
+                <wp:effectExtent l="0" t="0" r="28575" b="19050"/>
+                <wp:wrapSquare wrapText="bothSides"/>
+                <wp:docPr id="39" name="Text Box 2"/>
+                <wp:cNvGraphicFramePr>
+                  <a:graphicFrameLocks xmlns:a="http://schemas.openxmlformats.org/drawingml/2006/main"/>
+                </wp:cNvGraphicFramePr>
+                <a:graphic xmlns:a="http://schemas.openxmlformats.org/drawingml/2006/main">
+                  <a:graphicData uri="http://schemas.microsoft.com/office/word/2010/wordprocessingShape">
+                    <wps:wsp>
+                      <wps:cNvSpPr txBox="1">
+                        <a:spLocks noChangeArrowheads="1"/>
+                      </wps:cNvSpPr>
+                      <wps:spPr bwMode="auto">
+                        <a:xfrm>
+                          <a:off x="0" y="0"/>
+                          <a:ext cx="1343025" cy="266700"/>
+                        </a:xfrm>
+                        <a:prstGeom prst="rect">
+                          <a:avLst/>
+                        </a:prstGeom>
+                        <a:solidFill>
+                          <a:srgbClr val="FFFFFF"/>
+                        </a:solidFill>
+                        <a:ln w="9525">
+                          <a:solidFill>
+                            <a:srgbClr val="000000"/>
+                          </a:solidFill>
+                          <a:miter lim="800000"/>
+                          <a:headEnd/>
+                          <a:tailEnd/>
+                        </a:ln>
+                      </wps:spPr>
+                      <wps:txbx>
+                        <w:txbxContent>
+                          <w:p>
+                            <w:r>
+                              <w:t>Unregistered user</w:t>
+                            </w:r>
+                          </w:p>
+                        </w:txbxContent>
+                      </wps:txbx>
+                      <wps:bodyPr rot="0" vert="horz" wrap="square" lIns="91440" tIns="45720" rIns="91440" bIns="45720" anchor="t" anchorCtr="0">
+                        <a:noAutofit/>
+                      </wps:bodyPr>
+                    </wps:wsp>
+                  </a:graphicData>
+                </a:graphic>
+                <wp14:sizeRelH relativeFrom="margin">
+                  <wp14:pctWidth>0</wp14:pctWidth>
+                </wp14:sizeRelH>
+                <wp14:sizeRelV relativeFrom="margin">
+                  <wp14:pctHeight>0</wp14:pctHeight>
+                </wp14:sizeRelV>
+              </wp:anchor>
+            </w:drawing>
+          </mc:Choice>
+          <mc:Fallback>
+            <w:pict>
+              <v:shape w14:anchorId="37337927" id="_x0000_s1029" type="#_x0000_t202" style="position:absolute;margin-left:336pt;margin-top:18.3pt;width:105.75pt;height:21pt;z-index:251703296;visibility:visible;mso-wrap-style:square;mso-width-percent:0;mso-height-percent:0;mso-wrap-distance-left:9pt;mso-wrap-distance-top:3.6pt;mso-wrap-distance-right:9pt;mso-wrap-distance-bottom:3.6pt;mso-position-horizontal:absolute;mso-position-horizontal-relative:text;mso-position-vertical:absolute;mso-position-vertical-relative:text;mso-width-percent:0;mso-height-percent:0;mso-width-relative:margin;mso-height-relative:margin;v-text-anchor:top" o:gfxdata="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">
+                <v:textbox>
+                  <w:txbxContent>
+                    <w:p>
+                      <w:r>
+                        <w:t>Unregistered user</w:t>
+                      </w:r>
+                    </w:p>
+                  </w:txbxContent>
+                </v:textbox>
+                <w10:wrap type="square"/>
+              </v:shape>
+            </w:pict>
+          </mc:Fallback>
+        </mc:AlternateContent>
+      </w:r>
+      <w:r>
+        <w:rPr>
+          <w:noProof/>
+        </w:rPr>
+        <mc:AlternateContent>
+          <mc:Choice Requires="wps">
+            <w:drawing>
+              <wp:anchor distT="45720" distB="45720" distL="114300" distR="114300" simplePos="0" relativeHeight="251705344" behindDoc="0" locked="0" layoutInCell="1" allowOverlap="1" wp14:anchorId="39F54877" wp14:editId="52EE297B">
+                <wp:simplePos x="0" y="0"/>
+                <wp:positionH relativeFrom="column">
+                  <wp:posOffset>5734050</wp:posOffset>
+                </wp:positionH>
+                <wp:positionV relativeFrom="paragraph">
+                  <wp:posOffset>1232535</wp:posOffset>
+                </wp:positionV>
+                <wp:extent cx="876300" cy="304800"/>
+                <wp:effectExtent l="0" t="0" r="19050" b="19050"/>
+                <wp:wrapSquare wrapText="bothSides"/>
+                <wp:docPr id="40" name="Text Box 2"/>
+                <wp:cNvGraphicFramePr>
+                  <a:graphicFrameLocks xmlns:a="http://schemas.openxmlformats.org/drawingml/2006/main"/>
+                </wp:cNvGraphicFramePr>
+                <a:graphic xmlns:a="http://schemas.openxmlformats.org/drawingml/2006/main">
+                  <a:graphicData uri="http://schemas.microsoft.com/office/word/2010/wordprocessingShape">
+                    <wps:wsp>
+                      <wps:cNvSpPr txBox="1">
+                        <a:spLocks noChangeArrowheads="1"/>
+                      </wps:cNvSpPr>
+                      <wps:spPr bwMode="auto">
+                        <a:xfrm>
+                          <a:off x="0" y="0"/>
+                          <a:ext cx="876300" cy="304800"/>
+                        </a:xfrm>
+                        <a:prstGeom prst="rect">
+                          <a:avLst/>
+                        </a:prstGeom>
+                        <a:solidFill>
+                          <a:srgbClr val="FFFFFF"/>
+                        </a:solidFill>
+                        <a:ln w="9525">
+                          <a:solidFill>
+                            <a:srgbClr val="000000"/>
+                          </a:solidFill>
+                          <a:miter lim="800000"/>
+                          <a:headEnd/>
+                          <a:tailEnd/>
+                        </a:ln>
+                      </wps:spPr>
+                      <wps:txbx>
+                        <w:txbxContent>
+                          <w:p>
+                            <w:r>
+                              <w:t>Web user</w:t>
+                            </w:r>
+                          </w:p>
+                        </w:txbxContent>
+                      </wps:txbx>
+                      <wps:bodyPr rot="0" vert="horz" wrap="square" lIns="91440" tIns="45720" rIns="91440" bIns="45720" anchor="t" anchorCtr="0">
+                        <a:noAutofit/>
+                      </wps:bodyPr>
+                    </wps:wsp>
+                  </a:graphicData>
+                </a:graphic>
+                <wp14:sizeRelH relativeFrom="margin">
+                  <wp14:pctWidth>0</wp14:pctWidth>
+                </wp14:sizeRelH>
+                <wp14:sizeRelV relativeFrom="margin">
+                  <wp14:pctHeight>0</wp14:pctHeight>
+                </wp14:sizeRelV>
+              </wp:anchor>
+            </w:drawing>
+          </mc:Choice>
+          <mc:Fallback>
+            <w:pict>
+              <v:shape w14:anchorId="39F54877" id="_x0000_s1030" type="#_x0000_t202" style="position:absolute;margin-left:451.5pt;margin-top:97.05pt;width:69pt;height:24pt;z-index:251705344;visibility:visible;mso-wrap-style:square;mso-width-percent:0;mso-height-percent:0;mso-wrap-distance-left:9pt;mso-wrap-distance-top:3.6pt;mso-wrap-distance-right:9pt;mso-wrap-distance-bottom:3.6pt;mso-position-horizontal:absolute;mso-position-horizontal-relative:text;mso-position-vertical:absolute;mso-position-vertical-relative:text;mso-width-percent:0;mso-height-percent:0;mso-width-relative:margin;mso-height-relative:margin;v-text-anchor:top" o:gfxdata="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">
+                <v:textbox>
+                  <w:txbxContent>
+                    <w:p>
+                      <w:r>
+                        <w:t>Web user</w:t>
+                      </w:r>
+                    </w:p>
+                  </w:txbxContent>
+                </v:textbox>
+                <w10:wrap type="square"/>
+              </v:shape>
+            </w:pict>
+          </mc:Fallback>
+        </mc:AlternateContent>
+      </w:r>
+      <w:r>
+        <w:rPr>
+          <w:noProof/>
+        </w:rPr>
+        <mc:AlternateContent>
+          <mc:Choice Requires="wps">
+            <w:drawing>
+              <wp:anchor distT="45720" distB="45720" distL="114300" distR="114300" simplePos="0" relativeHeight="251699200" behindDoc="0" locked="0" layoutInCell="1" allowOverlap="1" wp14:anchorId="745E16F3" wp14:editId="05F2817E">
+                <wp:simplePos x="0" y="0"/>
+                <wp:positionH relativeFrom="column">
+                  <wp:posOffset>-752475</wp:posOffset>
+                </wp:positionH>
+                <wp:positionV relativeFrom="paragraph">
+                  <wp:posOffset>641985</wp:posOffset>
+                </wp:positionV>
+                <wp:extent cx="752475" cy="304800"/>
+                <wp:effectExtent l="0" t="0" r="28575" b="19050"/>
+                <wp:wrapSquare wrapText="bothSides"/>
+                <wp:docPr id="217" name="Text Box 2"/>
+                <wp:cNvGraphicFramePr>
+                  <a:graphicFrameLocks xmlns:a="http://schemas.openxmlformats.org/drawingml/2006/main"/>
+                </wp:cNvGraphicFramePr>
+                <a:graphic xmlns:a="http://schemas.openxmlformats.org/drawingml/2006/main">
+                  <a:graphicData uri="http://schemas.microsoft.com/office/word/2010/wordprocessingShape">
+                    <wps:wsp>
+                      <wps:cNvSpPr txBox="1">
+                        <a:spLocks noChangeArrowheads="1"/>
+                      </wps:cNvSpPr>
+                      <wps:spPr bwMode="auto">
+                        <a:xfrm>
+                          <a:off x="0" y="0"/>
+                          <a:ext cx="752475" cy="304800"/>
+                        </a:xfrm>
+                        <a:prstGeom prst="rect">
+                          <a:avLst/>
+                        </a:prstGeom>
+                        <a:solidFill>
+                          <a:srgbClr val="FFFFFF"/>
+                        </a:solidFill>
+                        <a:ln w="9525">
+                          <a:solidFill>
+                            <a:srgbClr val="000000"/>
+                          </a:solidFill>
+                          <a:miter lim="800000"/>
+                          <a:headEnd/>
+                          <a:tailEnd/>
+                        </a:ln>
+                      </wps:spPr>
+                      <wps:txbx>
+                        <w:txbxContent>
+                          <w:p>
+                            <w:r>
+                              <w:t>ADMIN</w:t>
+                            </w:r>
+                          </w:p>
+                        </w:txbxContent>
+                      </wps:txbx>
+                      <wps:bodyPr rot="0" vert="horz" wrap="square" lIns="91440" tIns="45720" rIns="91440" bIns="45720" anchor="t" anchorCtr="0">
+                        <a:noAutofit/>
+                      </wps:bodyPr>
+                    </wps:wsp>
+                  </a:graphicData>
+                </a:graphic>
+                <wp14:sizeRelH relativeFrom="margin">
+                  <wp14:pctWidth>0</wp14:pctWidth>
+                </wp14:sizeRelH>
+                <wp14:sizeRelV relativeFrom="margin">
+                  <wp14:pctHeight>0</wp14:pctHeight>
+                </wp14:sizeRelV>
+              </wp:anchor>
+            </w:drawing>
+          </mc:Choice>
+          <mc:Fallback>
+            <w:pict>
+              <v:shape w14:anchorId="745E16F3" id="_x0000_s1031" type="#_x0000_t202" style="position:absolute;margin-left:-59.25pt;margin-top:50.55pt;width:59.25pt;height:24pt;z-index:251699200;visibility:visible;mso-wrap-style:square;mso-width-percent:0;mso-height-percent:0;mso-wrap-distance-left:9pt;mso-wrap-distance-top:3.6pt;mso-wrap-distance-right:9pt;mso-wrap-distance-bottom:3.6pt;mso-position-horizontal:absolute;mso-position-horizontal-relative:text;mso-position-vertical:absolute;mso-position-vertical-relative:text;mso-width-percent:0;mso-height-percent:0;mso-width-relative:margin;mso-height-relative:margin;v-text-anchor:top" o:gfxdata="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">
+                <v:textbox>
+                  <w:txbxContent>
+                    <w:p>
+                      <w:r>
+                        <w:t>ADMIN</w:t>
+                      </w:r>
+                    </w:p>
+                  </w:txbxContent>
+                </v:textbox>
+                <w10:wrap type="square"/>
+              </v:shape>
+            </w:pict>
+          </mc:Fallback>
+        </mc:AlternateContent>
+      </w:r>
+      <w:r>
+        <w:rPr>
+          <w:noProof/>
+        </w:rPr>
+        <mc:AlternateContent>
+          <mc:Choice Requires="wps">
+            <w:drawing>
+              <wp:anchor distT="0" distB="0" distL="114300" distR="114300" simplePos="0" relativeHeight="251684864" behindDoc="0" locked="0" layoutInCell="1" allowOverlap="1" wp14:anchorId="1298B63B" wp14:editId="39A4D73C">
+                <wp:simplePos x="0" y="0"/>
+                <wp:positionH relativeFrom="column">
+                  <wp:posOffset>0</wp:posOffset>
+                </wp:positionH>
+                <wp:positionV relativeFrom="paragraph">
+                  <wp:posOffset>413385</wp:posOffset>
+                </wp:positionV>
+                <wp:extent cx="1238250" cy="2190750"/>
+                <wp:effectExtent l="0" t="0" r="57150" b="57150"/>
+                <wp:wrapNone/>
+                <wp:docPr id="23" name="Straight Arrow Connector 23"/>
+                <wp:cNvGraphicFramePr/>
+                <a:graphic xmlns:a="http://schemas.openxmlformats.org/drawingml/2006/main">
+                  <a:graphicData uri="http://schemas.microsoft.com/office/word/2010/wordprocessingShape">
+                    <wps:wsp>
+                      <wps:cNvCnPr/>
+                      <wps:spPr>
+                        <a:xfrm>
+                          <a:off x="0" y="0"/>
+                          <a:ext cx="1238250" cy="2190750"/>
+                        </a:xfrm>
+                        <a:prstGeom prst="straightConnector1">
+                          <a:avLst/>
+                        </a:prstGeom>
+                        <a:ln>
+                          <a:tailEnd type="triangle"/>
+                        </a:ln>
+                      </wps:spPr>
+                      <wps:style>
+                        <a:lnRef idx="1">
+                          <a:schemeClr val="accent1"/>
+                        </a:lnRef>
+                        <a:fillRef idx="0">
+                          <a:schemeClr val="accent1"/>
+                        </a:fillRef>
+                        <a:effectRef idx="0">
+                          <a:schemeClr val="accent1"/>
+                        </a:effectRef>
+                        <a:fontRef idx="minor">
+                          <a:schemeClr val="tx1"/>
+                        </a:fontRef>
+                      </wps:style>
+                      <wps:bodyPr/>
+                    </wps:wsp>
+                  </a:graphicData>
+                </a:graphic>
+                <wp14:sizeRelH relativeFrom="margin">
+                  <wp14:pctWidth>0</wp14:pctWidth>
+                </wp14:sizeRelH>
+                <wp14:sizeRelV relativeFrom="margin">
+                  <wp14:pctHeight>0</wp14:pctHeight>
+                </wp14:sizeRelV>
+              </wp:anchor>
+            </w:drawing>
+          </mc:Choice>
+          <mc:Fallback>
+            <w:pict>
+              <v:shape w14:anchorId="4D08626B" id="Straight Arrow Connector 23" o:spid="_x0000_s1026" type="#_x0000_t32" style="position:absolute;margin-left:0;margin-top:32.55pt;width:97.5pt;height:172.5pt;z-index:251684864;visibility:visible;mso-wrap-style:square;mso-width-percent:0;mso-height-percent:0;mso-wrap-distance-left:9pt;mso-wrap-distance-top:0;mso-wrap-distance-right:9pt;mso-wrap-distance-bottom:0;mso-position-horizontal:absolute;mso-position-horizontal-relative:text;mso-position-vertical:absolute;mso-position-vertical-relative:text;mso-width-percent:0;mso-height-percent:0;mso-width-relative:margin;mso-height-relative:margin" o:gfxdata="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" strokecolor="#4472c4 [3204]" strokeweight=".5pt">
+                <v:stroke endarrow="block" joinstyle="miter"/>
+              </v:shape>
+            </w:pict>
+          </mc:Fallback>
+        </mc:AlternateContent>
+      </w:r>
+      <w:r>
+        <w:rPr>
+          <w:noProof/>
+        </w:rPr>
+        <mc:AlternateContent>
+          <mc:Choice Requires="wps">
+            <w:drawing>
+              <wp:anchor distT="0" distB="0" distL="114300" distR="114300" simplePos="0" relativeHeight="251695104" behindDoc="0" locked="0" layoutInCell="1" allowOverlap="1" wp14:anchorId="3D8AAE4D" wp14:editId="67CC6FA0">
+                <wp:simplePos x="0" y="0"/>
+                <wp:positionH relativeFrom="column">
+                  <wp:posOffset>4953000</wp:posOffset>
+                </wp:positionH>
+                <wp:positionV relativeFrom="paragraph">
+                  <wp:posOffset>870585</wp:posOffset>
+                </wp:positionV>
+                <wp:extent cx="1104900" cy="819150"/>
+                <wp:effectExtent l="0" t="38100" r="57150" b="19050"/>
+                <wp:wrapNone/>
+                <wp:docPr id="36" name="Straight Arrow Connector 36"/>
+                <wp:cNvGraphicFramePr/>
+                <a:graphic xmlns:a="http://schemas.openxmlformats.org/drawingml/2006/main">
+                  <a:graphicData uri="http://schemas.microsoft.com/office/word/2010/wordprocessingShape">
+                    <wps:wsp>
+                      <wps:cNvCnPr/>
+                      <wps:spPr>
+                        <a:xfrm flipV="1">
+                          <a:off x="0" y="0"/>
+                          <a:ext cx="1104900" cy="819150"/>
+                        </a:xfrm>
+                        <a:prstGeom prst="straightConnector1">
+                          <a:avLst/>
+                        </a:prstGeom>
+                        <a:ln>
+                          <a:tailEnd type="triangle"/>
+                        </a:ln>
+                      </wps:spPr>
+                      <wps:style>
+                        <a:lnRef idx="1">
+                          <a:schemeClr val="accent1"/>
+                        </a:lnRef>
+                        <a:fillRef idx="0">
+                          <a:schemeClr val="accent1"/>
+                        </a:fillRef>
+                        <a:effectRef idx="0">
+                          <a:schemeClr val="accent1"/>
+                        </a:effectRef>
+                        <a:fontRef idx="minor">
+                          <a:schemeClr val="tx1"/>
+                        </a:fontRef>
+                      </wps:style>
+                      <wps:bodyPr/>
+                    </wps:wsp>
+                  </a:graphicData>
+                </a:graphic>
+                <wp14:sizeRelH relativeFrom="margin">
+                  <wp14:pctWidth>0</wp14:pctWidth>
+                </wp14:sizeRelH>
+                <wp14:sizeRelV relativeFrom="margin">
+                  <wp14:pctHeight>0</wp14:pctHeight>
+                </wp14:sizeRelV>
+              </wp:anchor>
+            </w:drawing>
+          </mc:Choice>
+          <mc:Fallback>
+            <w:pict>
+              <v:shape w14:anchorId="7F24F4B5" id="Straight Arrow Connector 36" o:spid="_x0000_s1026" type="#_x0000_t32" style="position:absolute;margin-left:390pt;margin-top:68.55pt;width:87pt;height:64.5pt;flip:y;z-index:251695104;visibility:visible;mso-wrap-style:square;mso-width-percent:0;mso-height-percent:0;mso-wrap-distance-left:9pt;mso-wrap-distance-top:0;mso-wrap-distance-right:9pt;mso-wrap-distance-bottom:0;mso-position-horizontal:absolute;mso-position-horizontal-relative:text;mso-position-vertical:absolute;mso-position-vertical-relative:text;mso-width-percent:0;mso-height-percent:0;mso-width-relative:margin;mso-height-relative:margin" o:gfxdata="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" strokecolor="#4472c4 [3204]" strokeweight=".5pt">
+                <v:stroke endarrow="block" joinstyle="miter"/>
+              </v:shape>
+            </w:pict>
+          </mc:Fallback>
+        </mc:AlternateContent>
+      </w:r>
+      <w:r>
+        <w:rPr>
+          <w:noProof/>
+        </w:rPr>
+        <mc:AlternateContent>
+          <mc:Choice Requires="wpg">
+            <w:drawing>
+              <wp:anchor distT="0" distB="0" distL="114300" distR="114300" simplePos="0" relativeHeight="251693056" behindDoc="0" locked="0" layoutInCell="1" allowOverlap="1" wp14:anchorId="551A437F" wp14:editId="4770A6DC">
+                <wp:simplePos x="0" y="0"/>
+                <wp:positionH relativeFrom="column">
+                  <wp:posOffset>6057900</wp:posOffset>
+                </wp:positionH>
+                <wp:positionV relativeFrom="paragraph">
+                  <wp:posOffset>260985</wp:posOffset>
+                </wp:positionV>
+                <wp:extent cx="390525" cy="866775"/>
+                <wp:effectExtent l="19050" t="0" r="28575" b="28575"/>
+                <wp:wrapNone/>
+                <wp:docPr id="33" name="Group 33"/>
+                <wp:cNvGraphicFramePr/>
+                <a:graphic xmlns:a="http://schemas.openxmlformats.org/drawingml/2006/main">
+                  <a:graphicData uri="http://schemas.microsoft.com/office/word/2010/wordprocessingGroup">
+                    <wpg:wgp>
+                      <wpg:cNvGrpSpPr/>
+                      <wpg:grpSpPr>
+                        <a:xfrm>
+                          <a:off x="0" y="0"/>
+                          <a:ext cx="390525" cy="866775"/>
+                          <a:chOff x="0" y="0"/>
+                          <a:chExt cx="628650" cy="1504950"/>
+                        </a:xfrm>
+                      </wpg:grpSpPr>
+                      <wps:wsp>
+                        <wps:cNvPr id="34" name="Oval 34"/>
+                        <wps:cNvSpPr/>
+                        <wps:spPr>
+                          <a:xfrm>
+                            <a:off x="47625" y="0"/>
+                            <a:ext cx="533400" cy="514350"/>
+                          </a:xfrm>
+                          <a:prstGeom prst="ellipse">
+                            <a:avLst/>
+                          </a:prstGeom>
+                        </wps:spPr>
+                        <wps:style>
+                          <a:lnRef idx="2">
+                            <a:schemeClr val="accent1">
+                              <a:shade val="50000"/>
+                            </a:schemeClr>
+                          </a:lnRef>
+                          <a:fillRef idx="1">
+                            <a:schemeClr val="accent1"/>
+                          </a:fillRef>
+                          <a:effectRef idx="0">
+                            <a:schemeClr val="accent1"/>
+                          </a:effectRef>
+                          <a:fontRef idx="minor">
+                            <a:schemeClr val="lt1"/>
+                          </a:fontRef>
+                        </wps:style>
+                        <wps:bodyPr rot="0" spcFirstLastPara="0" vertOverflow="overflow" horzOverflow="overflow" vert="horz" wrap="square" lIns="91440" tIns="45720" rIns="91440" bIns="45720" numCol="1" spcCol="0" rtlCol="0" fromWordArt="0" anchor="ctr" anchorCtr="0" forceAA="0" compatLnSpc="1">
+                          <a:prstTxWarp prst="textNoShape">
+                            <a:avLst/>
+                          </a:prstTxWarp>
+                          <a:noAutofit/>
+                        </wps:bodyPr>
+                      </wps:wsp>
+                      <wps:wsp>
+                        <wps:cNvPr id="35" name="Up Arrow 35"/>
+                        <wps:cNvSpPr/>
+                        <wps:spPr>
+                          <a:xfrm>
+                            <a:off x="0" y="514350"/>
+                            <a:ext cx="628650" cy="990600"/>
+                          </a:xfrm>
+                          <a:prstGeom prst="upArrow">
+                            <a:avLst/>
+                          </a:prstGeom>
+                        </wps:spPr>
+                        <wps:style>
+                          <a:lnRef idx="2">
+                            <a:schemeClr val="accent1">
+                              <a:shade val="50000"/>
+                            </a:schemeClr>
+                          </a:lnRef>
+                          <a:fillRef idx="1">
+                            <a:schemeClr val="accent1"/>
+                          </a:fillRef>
+                          <a:effectRef idx="0">
+                            <a:schemeClr val="accent1"/>
+                          </a:effectRef>
+                          <a:fontRef idx="minor">
+                            <a:schemeClr val="lt1"/>
+                          </a:fontRef>
+                        </wps:style>
+                        <wps:bodyPr rot="0" spcFirstLastPara="0" vertOverflow="overflow" horzOverflow="overflow" vert="horz" wrap="square" lIns="91440" tIns="45720" rIns="91440" bIns="45720" numCol="1" spcCol="0" rtlCol="0" fromWordArt="0" anchor="ctr" anchorCtr="0" forceAA="0" compatLnSpc="1">
+                          <a:prstTxWarp prst="textNoShape">
+                            <a:avLst/>
+                          </a:prstTxWarp>
+                          <a:noAutofit/>
+                        </wps:bodyPr>
+                      </wps:wsp>
+                    </wpg:wgp>
+                  </a:graphicData>
+                </a:graphic>
+                <wp14:sizeRelH relativeFrom="margin">
+                  <wp14:pctWidth>0</wp14:pctWidth>
+                </wp14:sizeRelH>
+                <wp14:sizeRelV relativeFrom="margin">
+                  <wp14:pctHeight>0</wp14:pctHeight>
+                </wp14:sizeRelV>
+              </wp:anchor>
+            </w:drawing>
+          </mc:Choice>
+          <mc:Fallback>
+            <w:pict>
+              <v:group w14:anchorId="22A7883A" id="Group 33" o:spid="_x0000_s1026" style="position:absolute;margin-left:477pt;margin-top:20.55pt;width:30.75pt;height:68.25pt;z-index:251693056;mso-width-relative:margin;mso-height-relative:margin" coordsize="6286,15049" o:gfxdata="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">
+                <v:oval id="Oval 34" o:spid="_x0000_s1027" style="position:absolute;left:476;width:5334;height:5143;visibility:visible;mso-wrap-style:square;v-text-anchor:middle" o:gfxdata="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" fillcolor="#4472c4 [3204]" strokecolor="#1f3763 [1604]" strokeweight="1pt">
+                  <v:stroke joinstyle="miter"/>
+                </v:oval>
+                <v:shape id="Up Arrow 35" o:spid="_x0000_s1028" type="#_x0000_t68" style="position:absolute;top:5143;width:6286;height:9906;visibility:visible;mso-wrap-style:square;v-text-anchor:middle" o:gfxdata="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" adj="6854" fillcolor="#4472c4 [3204]" strokecolor="#1f3763 [1604]" strokeweight="1pt"/>
+              </v:group>
+            </w:pict>
+          </mc:Fallback>
+        </mc:AlternateContent>
+      </w:r>
+      <w:r>
+        <w:rPr>
+          <w:noProof/>
+        </w:rPr>
+        <mc:AlternateContent>
+          <mc:Choice Requires="wps">
+            <w:drawing>
+              <wp:anchor distT="0" distB="0" distL="114300" distR="114300" simplePos="0" relativeHeight="251677696" behindDoc="0" locked="0" layoutInCell="1" allowOverlap="1" wp14:anchorId="12080CCD" wp14:editId="707A77A2">
+                <wp:simplePos x="0" y="0"/>
+                <wp:positionH relativeFrom="column">
+                  <wp:posOffset>2943224</wp:posOffset>
+                </wp:positionH>
+                <wp:positionV relativeFrom="paragraph">
+                  <wp:posOffset>1861185</wp:posOffset>
+                </wp:positionV>
+                <wp:extent cx="1438275" cy="276225"/>
+                <wp:effectExtent l="38100" t="0" r="28575" b="85725"/>
+                <wp:wrapNone/>
+                <wp:docPr id="19" name="Straight Arrow Connector 19"/>
+                <wp:cNvGraphicFramePr/>
+                <a:graphic xmlns:a="http://schemas.openxmlformats.org/drawingml/2006/main">
+                  <a:graphicData uri="http://schemas.microsoft.com/office/word/2010/wordprocessingShape">
+                    <wps:wsp>
+                      <wps:cNvCnPr/>
+                      <wps:spPr>
+                        <a:xfrm flipH="1">
+                          <a:off x="0" y="0"/>
+                          <a:ext cx="1438275" cy="276225"/>
+                        </a:xfrm>
+                        <a:prstGeom prst="straightConnector1">
+                          <a:avLst/>
+                        </a:prstGeom>
+                        <a:ln>
+                          <a:tailEnd type="triangle"/>
+                        </a:ln>
+                      </wps:spPr>
+                      <wps:style>
+                        <a:lnRef idx="1">
+                          <a:schemeClr val="accent1"/>
+                        </a:lnRef>
+                        <a:fillRef idx="0">
+                          <a:schemeClr val="accent1"/>
+                        </a:fillRef>
+                        <a:effectRef idx="0">
+                          <a:schemeClr val="accent1"/>
+                        </a:effectRef>
+                        <a:fontRef idx="minor">
+                          <a:schemeClr val="tx1"/>
+                        </a:fontRef>
+                      </wps:style>
+                      <wps:bodyPr/>
+                    </wps:wsp>
+                  </a:graphicData>
+                </a:graphic>
+                <wp14:sizeRelH relativeFrom="margin">
+                  <wp14:pctWidth>0</wp14:pctWidth>
+                </wp14:sizeRelH>
+                <wp14:sizeRelV relativeFrom="margin">
+                  <wp14:pctHeight>0</wp14:pctHeight>
+                </wp14:sizeRelV>
+              </wp:anchor>
+            </w:drawing>
+          </mc:Choice>
+          <mc:Fallback>
+            <w:pict>
+              <v:shape w14:anchorId="29172F7B" id="Straight Arrow Connector 19" o:spid="_x0000_s1026" type="#_x0000_t32" style="position:absolute;margin-left:231.75pt;margin-top:146.55pt;width:113.25pt;height:21.75pt;flip:x;z-index:251677696;visibility:visible;mso-wrap-style:square;mso-width-percent:0;mso-height-percent:0;mso-wrap-distance-left:9pt;mso-wrap-distance-top:0;mso-wrap-distance-right:9pt;mso-wrap-distance-bottom:0;mso-position-horizontal:absolute;mso-position-horizontal-relative:text;mso-position-vertical:absolute;mso-position-vertical-relative:text;mso-width-percent:0;mso-height-percent:0;mso-width-relative:margin;mso-height-relative:margin" o:gfxdata="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" strokecolor="#4472c4 [3204]" strokeweight=".5pt">
+                <v:stroke endarrow="block" joinstyle="miter"/>
+              </v:shape>
+            </w:pict>
+          </mc:Fallback>
+        </mc:AlternateContent>
+      </w:r>
+      <w:r>
+        <w:rPr>
+          <w:noProof/>
+        </w:rPr>
+        <mc:AlternateContent>
+          <mc:Choice Requires="wps">
+            <w:drawing>
+              <wp:anchor distT="0" distB="0" distL="114300" distR="114300" simplePos="0" relativeHeight="251688960" behindDoc="0" locked="0" layoutInCell="1" allowOverlap="1" wp14:anchorId="665D24D6" wp14:editId="4D56FD16">
+                <wp:simplePos x="0" y="0"/>
+                <wp:positionH relativeFrom="column">
+                  <wp:posOffset>3257550</wp:posOffset>
+                </wp:positionH>
+                <wp:positionV relativeFrom="paragraph">
+                  <wp:posOffset>1213485</wp:posOffset>
+                </wp:positionV>
+                <wp:extent cx="1123950" cy="476250"/>
+                <wp:effectExtent l="38100" t="38100" r="19050" b="19050"/>
+                <wp:wrapNone/>
+                <wp:docPr id="30" name="Straight Arrow Connector 30"/>
+                <wp:cNvGraphicFramePr/>
+                <a:graphic xmlns:a="http://schemas.openxmlformats.org/drawingml/2006/main">
+                  <a:graphicData uri="http://schemas.microsoft.com/office/word/2010/wordprocessingShape">
+                    <wps:wsp>
+                      <wps:cNvCnPr/>
+                      <wps:spPr>
+                        <a:xfrm flipH="1" flipV="1">
+                          <a:off x="0" y="0"/>
+                          <a:ext cx="1123950" cy="476250"/>
+                        </a:xfrm>
+                        <a:prstGeom prst="straightConnector1">
+                          <a:avLst/>
+                        </a:prstGeom>
+                        <a:ln>
+                          <a:tailEnd type="triangle"/>
+                        </a:ln>
+                      </wps:spPr>
+                      <wps:style>
+                        <a:lnRef idx="1">
+                          <a:schemeClr val="accent1"/>
+                        </a:lnRef>
+                        <a:fillRef idx="0">
+                          <a:schemeClr val="accent1"/>
+                        </a:fillRef>
+                        <a:effectRef idx="0">
+                          <a:schemeClr val="accent1"/>
+                        </a:effectRef>
+                        <a:fontRef idx="minor">
+                          <a:schemeClr val="tx1"/>
+                        </a:fontRef>
+                      </wps:style>
+                      <wps:bodyPr/>
+                    </wps:wsp>
+                  </a:graphicData>
+                </a:graphic>
+                <wp14:sizeRelH relativeFrom="margin">
+                  <wp14:pctWidth>0</wp14:pctWidth>
+                </wp14:sizeRelH>
+                <wp14:sizeRelV relativeFrom="margin">
+                  <wp14:pctHeight>0</wp14:pctHeight>
+                </wp14:sizeRelV>
+              </wp:anchor>
+            </w:drawing>
+          </mc:Choice>
+          <mc:Fallback>
+            <w:pict>
+              <v:shape w14:anchorId="12D90DE6" id="Straight Arrow Connector 30" o:spid="_x0000_s1026" type="#_x0000_t32" style="position:absolute;margin-left:256.5pt;margin-top:95.55pt;width:88.5pt;height:37.5pt;flip:x y;z-index:251688960;visibility:visible;mso-wrap-style:square;mso-width-percent:0;mso-height-percent:0;mso-wrap-distance-left:9pt;mso-wrap-distance-top:0;mso-wrap-distance-right:9pt;mso-wrap-distance-bottom:0;mso-position-horizontal:absolute;mso-position-horizontal-relative:text;mso-position-vertical:absolute;mso-position-vertical-relative:text;mso-width-percent:0;mso-height-percent:0;mso-width-relative:margin;mso-height-relative:margin" o:gfxdata="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" strokecolor="#4472c4 [3204]" strokeweight=".5pt">
+                <v:stroke endarrow="block" joinstyle="miter"/>
+              </v:shape>
+            </w:pict>
+          </mc:Fallback>
+        </mc:AlternateContent>
+      </w:r>
+      <w:r>
+        <w:rPr>
+          <w:noProof/>
+        </w:rPr>
+        <mc:AlternateContent>
+          <mc:Choice Requires="wpg">
+            <w:drawing>
+              <wp:anchor distT="0" distB="0" distL="114300" distR="114300" simplePos="0" relativeHeight="251686912" behindDoc="0" locked="0" layoutInCell="1" allowOverlap="1" wp14:anchorId="07A7292E" wp14:editId="3264040E">
+                <wp:simplePos x="0" y="0"/>
+                <wp:positionH relativeFrom="column">
+                  <wp:posOffset>4563110</wp:posOffset>
+                </wp:positionH>
+                <wp:positionV relativeFrom="paragraph">
+                  <wp:posOffset>1294765</wp:posOffset>
+                </wp:positionV>
+                <wp:extent cx="390525" cy="866775"/>
+                <wp:effectExtent l="19050" t="0" r="28575" b="28575"/>
+                <wp:wrapNone/>
+                <wp:docPr id="27" name="Group 27"/>
+                <wp:cNvGraphicFramePr/>
+                <a:graphic xmlns:a="http://schemas.openxmlformats.org/drawingml/2006/main">
+                  <a:graphicData uri="http://schemas.microsoft.com/office/word/2010/wordprocessingGroup">
+                    <wpg:wgp>
+                      <wpg:cNvGrpSpPr/>
+                      <wpg:grpSpPr>
+                        <a:xfrm>
+                          <a:off x="0" y="0"/>
+                          <a:ext cx="390525" cy="866775"/>
+                          <a:chOff x="0" y="0"/>
+                          <a:chExt cx="628650" cy="1504950"/>
+                        </a:xfrm>
+                      </wpg:grpSpPr>
+                      <wps:wsp>
+                        <wps:cNvPr id="28" name="Oval 28"/>
+                        <wps:cNvSpPr/>
+                        <wps:spPr>
+                          <a:xfrm>
+                            <a:off x="47625" y="0"/>
+                            <a:ext cx="533400" cy="514350"/>
+                          </a:xfrm>
+                          <a:prstGeom prst="ellipse">
+                            <a:avLst/>
+                          </a:prstGeom>
+                        </wps:spPr>
+                        <wps:style>
+                          <a:lnRef idx="2">
+                            <a:schemeClr val="accent1">
+                              <a:shade val="50000"/>
+                            </a:schemeClr>
+                          </a:lnRef>
+                          <a:fillRef idx="1">
+                            <a:schemeClr val="accent1"/>
+                          </a:fillRef>
+                          <a:effectRef idx="0">
+                            <a:schemeClr val="accent1"/>
+                          </a:effectRef>
+                          <a:fontRef idx="minor">
+                            <a:schemeClr val="lt1"/>
+                          </a:fontRef>
+                        </wps:style>
+                        <wps:bodyPr rot="0" spcFirstLastPara="0" vertOverflow="overflow" horzOverflow="overflow" vert="horz" wrap="square" lIns="91440" tIns="45720" rIns="91440" bIns="45720" numCol="1" spcCol="0" rtlCol="0" fromWordArt="0" anchor="ctr" anchorCtr="0" forceAA="0" compatLnSpc="1">
+                          <a:prstTxWarp prst="textNoShape">
+                            <a:avLst/>
+                          </a:prstTxWarp>
+                          <a:noAutofit/>
+                        </wps:bodyPr>
+                      </wps:wsp>
+                      <wps:wsp>
+                        <wps:cNvPr id="29" name="Up Arrow 29"/>
+                        <wps:cNvSpPr/>
+                        <wps:spPr>
+                          <a:xfrm>
+                            <a:off x="0" y="514350"/>
+                            <a:ext cx="628650" cy="990600"/>
+                          </a:xfrm>
+                          <a:prstGeom prst="upArrow">
+                            <a:avLst/>
+                          </a:prstGeom>
+                        </wps:spPr>
+                        <wps:style>
+                          <a:lnRef idx="2">
+                            <a:schemeClr val="accent1">
+                              <a:shade val="50000"/>
+                            </a:schemeClr>
+                          </a:lnRef>
+                          <a:fillRef idx="1">
+                            <a:schemeClr val="accent1"/>
+                          </a:fillRef>
+                          <a:effectRef idx="0">
+                            <a:schemeClr val="accent1"/>
+                          </a:effectRef>
+                          <a:fontRef idx="minor">
+                            <a:schemeClr val="lt1"/>
+                          </a:fontRef>
+                        </wps:style>
+                        <wps:bodyPr rot="0" spcFirstLastPara="0" vertOverflow="overflow" horzOverflow="overflow" vert="horz" wrap="square" lIns="91440" tIns="45720" rIns="91440" bIns="45720" numCol="1" spcCol="0" rtlCol="0" fromWordArt="0" anchor="ctr" anchorCtr="0" forceAA="0" compatLnSpc="1">
+                          <a:prstTxWarp prst="textNoShape">
+                            <a:avLst/>
+                          </a:prstTxWarp>
+                          <a:noAutofit/>
+                        </wps:bodyPr>
+                      </wps:wsp>
+                    </wpg:wgp>
+                  </a:graphicData>
+                </a:graphic>
+                <wp14:sizeRelH relativeFrom="margin">
+                  <wp14:pctWidth>0</wp14:pctWidth>
+                </wp14:sizeRelH>
+                <wp14:sizeRelV relativeFrom="margin">
+                  <wp14:pctHeight>0</wp14:pctHeight>
+                </wp14:sizeRelV>
+              </wp:anchor>
+            </w:drawing>
+          </mc:Choice>
+          <mc:Fallback>
+            <w:pict>
+              <v:group w14:anchorId="627DCAD0" id="Group 27" o:spid="_x0000_s1026" style="position:absolute;margin-left:359.3pt;margin-top:101.95pt;width:30.75pt;height:68.25pt;z-index:251686912;mso-width-relative:margin;mso-height-relative:margin" coordsize="6286,15049" o:gfxdata="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">
+                <v:oval id="Oval 28" o:spid="_x0000_s1027" style="position:absolute;left:476;width:5334;height:5143;visibility:visible;mso-wrap-style:square;v-text-anchor:middle" o:gfxdata="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" fillcolor="#4472c4 [3204]" strokecolor="#1f3763 [1604]" strokeweight="1pt">
+                  <v:stroke joinstyle="miter"/>
+                </v:oval>
+                <v:shape id="Up Arrow 29" o:spid="_x0000_s1028" type="#_x0000_t68" style="position:absolute;top:5143;width:6286;height:9906;visibility:visible;mso-wrap-style:square;v-text-anchor:middle" o:gfxdata="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" adj="6854" fillcolor="#4472c4 [3204]" strokecolor="#1f3763 [1604]" strokeweight="1pt"/>
+              </v:group>
+            </w:pict>
+          </mc:Fallback>
+        </mc:AlternateContent>
+      </w:r>
+      <w:r>
+        <w:rPr>
+          <w:noProof/>
+        </w:rPr>
+        <mc:AlternateContent>
+          <mc:Choice Requires="wps">
+            <w:drawing>
+              <wp:anchor distT="0" distB="0" distL="114300" distR="114300" simplePos="0" relativeHeight="251691008" behindDoc="0" locked="0" layoutInCell="1" allowOverlap="1" wp14:anchorId="345341DC" wp14:editId="3E45A3D9">
+                <wp:simplePos x="0" y="0"/>
+                <wp:positionH relativeFrom="column">
+                  <wp:posOffset>3257550</wp:posOffset>
+                </wp:positionH>
+                <wp:positionV relativeFrom="paragraph">
+                  <wp:posOffset>184784</wp:posOffset>
+                </wp:positionV>
+                <wp:extent cx="1181735" cy="1343025"/>
+                <wp:effectExtent l="38100" t="38100" r="18415" b="28575"/>
+                <wp:wrapNone/>
+                <wp:docPr id="31" name="Straight Arrow Connector 31"/>
+                <wp:cNvGraphicFramePr/>
+                <a:graphic xmlns:a="http://schemas.openxmlformats.org/drawingml/2006/main">
+                  <a:graphicData uri="http://schemas.microsoft.com/office/word/2010/wordprocessingShape">
+                    <wps:wsp>
+                      <wps:cNvCnPr/>
+                      <wps:spPr>
+                        <a:xfrm flipH="1" flipV="1">
+                          <a:off x="0" y="0"/>
+                          <a:ext cx="1181735" cy="1343025"/>
+                        </a:xfrm>
+                        <a:prstGeom prst="straightConnector1">
+                          <a:avLst/>
+                        </a:prstGeom>
+                        <a:ln>
+                          <a:tailEnd type="triangle"/>
+                        </a:ln>
+                      </wps:spPr>
+                      <wps:style>
+                        <a:lnRef idx="1">
+                          <a:schemeClr val="accent1"/>
+                        </a:lnRef>
+                        <a:fillRef idx="0">
+                          <a:schemeClr val="accent1"/>
+                        </a:fillRef>
+                        <a:effectRef idx="0">
+                          <a:schemeClr val="accent1"/>
+                        </a:effectRef>
+                        <a:fontRef idx="minor">
+                          <a:schemeClr val="tx1"/>
+                        </a:fontRef>
+                      </wps:style>
+                      <wps:bodyPr/>
+                    </wps:wsp>
+                  </a:graphicData>
+                </a:graphic>
+                <wp14:sizeRelH relativeFrom="margin">
+                  <wp14:pctWidth>0</wp14:pctWidth>
+                </wp14:sizeRelH>
+                <wp14:sizeRelV relativeFrom="margin">
+                  <wp14:pctHeight>0</wp14:pctHeight>
+                </wp14:sizeRelV>
+              </wp:anchor>
+            </w:drawing>
+          </mc:Choice>
+          <mc:Fallback>
+            <w:pict>
+              <v:shape w14:anchorId="70EF11A9" id="Straight Arrow Connector 31" o:spid="_x0000_s1026" type="#_x0000_t32" style="position:absolute;margin-left:256.5pt;margin-top:14.55pt;width:93.05pt;height:105.75pt;flip:x y;z-index:251691008;visibility:visible;mso-wrap-style:square;mso-width-percent:0;mso-height-percent:0;mso-wrap-distance-left:9pt;mso-wrap-distance-top:0;mso-wrap-distance-right:9pt;mso-wrap-distance-bottom:0;mso-position-horizontal:absolute;mso-position-horizontal-relative:text;mso-position-vertical:absolute;mso-position-vertical-relative:text;mso-width-percent:0;mso-height-percent:0;mso-width-relative:margin;mso-height-relative:margin" o:gfxdata="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" strokecolor="#4472c4 [3204]" strokeweight=".5pt">
+                <v:stroke endarrow="block" joinstyle="miter"/>
+              </v:shape>
+            </w:pict>
+          </mc:Fallback>
+        </mc:AlternateContent>
+      </w:r>
+      <w:r>
+        <w:rPr>
+          <w:noProof/>
+        </w:rPr>
+        <mc:AlternateContent>
+          <mc:Choice Requires="wps">
+            <w:drawing>
+              <wp:anchor distT="0" distB="0" distL="114300" distR="114300" simplePos="0" relativeHeight="251665408" behindDoc="0" locked="0" layoutInCell="1" allowOverlap="1" wp14:anchorId="7EED9A27" wp14:editId="27365000">
+                <wp:simplePos x="0" y="0"/>
+                <wp:positionH relativeFrom="column">
+                  <wp:posOffset>1123950</wp:posOffset>
+                </wp:positionH>
+                <wp:positionV relativeFrom="paragraph">
+                  <wp:posOffset>632460</wp:posOffset>
+                </wp:positionV>
+                <wp:extent cx="2219325" cy="638175"/>
+                <wp:effectExtent l="0" t="0" r="28575" b="28575"/>
+                <wp:wrapNone/>
+                <wp:docPr id="10" name="Oval 10"/>
+                <wp:cNvGraphicFramePr/>
+                <a:graphic xmlns:a="http://schemas.openxmlformats.org/drawingml/2006/main">
+                  <a:graphicData uri="http://schemas.microsoft.com/office/word/2010/wordprocessingShape">
+                    <wps:wsp>
+                      <wps:cNvSpPr/>
+                      <wps:spPr>
+                        <a:xfrm>
+                          <a:off x="0" y="0"/>
+                          <a:ext cx="2219325" cy="638175"/>
+                        </a:xfrm>
+                        <a:prstGeom prst="ellipse">
+                          <a:avLst/>
+                        </a:prstGeom>
+                        <a:solidFill>
+                          <a:schemeClr val="accent1">
+                            <a:lumMod val="40000"/>
+                            <a:lumOff val="60000"/>
+                          </a:schemeClr>
+                        </a:solidFill>
+                      </wps:spPr>
+                      <wps:style>
+                        <a:lnRef idx="2">
+                          <a:schemeClr val="accent1">
+                            <a:shade val="50000"/>
+                          </a:schemeClr>
+                        </a:lnRef>
+                        <a:fillRef idx="1">
+                          <a:schemeClr val="accent1"/>
+                        </a:fillRef>
+                        <a:effectRef idx="0">
+                          <a:schemeClr val="accent1"/>
+                        </a:effectRef>
+                        <a:fontRef idx="minor">
+                          <a:schemeClr val="lt1"/>
+                        </a:fontRef>
+                      </wps:style>
+                      <wps:txbx>
+                        <w:txbxContent>
+                          <w:p>
+                            <w:pPr>
+                              <w:jc w:val="center"/>
+                              <w:rPr>
+                                <w:sz w:val="28"/>
+                                <w:szCs w:val="28"/>
+                              </w:rPr>
+                            </w:pPr>
+                            <w:r>
+                              <w:rPr>
+                                <w:sz w:val="28"/>
+                                <w:szCs w:val="28"/>
+                              </w:rPr>
+                              <w:t>Search ads by tags</w:t>
+                            </w:r>
+                          </w:p>
+                        </w:txbxContent>
+                      </wps:txbx>
+                      <wps:bodyPr rot="0" spcFirstLastPara="0" vertOverflow="overflow" horzOverflow="overflow" vert="horz" wrap="square" lIns="91440" tIns="45720" rIns="91440" bIns="45720" numCol="1" spcCol="0" rtlCol="0" fromWordArt="0" anchor="ctr" anchorCtr="0" forceAA="0" compatLnSpc="1">
+                        <a:prstTxWarp prst="textNoShape">
+                          <a:avLst/>
+                        </a:prstTxWarp>
+                        <a:noAutofit/>
+                      </wps:bodyPr>
+                    </wps:wsp>
+                  </a:graphicData>
+                </a:graphic>
+                <wp14:sizeRelH relativeFrom="margin">
+                  <wp14:pctWidth>0</wp14:pctWidth>
+                </wp14:sizeRelH>
+                <wp14:sizeRelV relativeFrom="margin">
+                  <wp14:pctHeight>0</wp14:pctHeight>
+                </wp14:sizeRelV>
+              </wp:anchor>
+            </w:drawing>
+          </mc:Choice>
+          <mc:Fallback>
+            <w:pict>
+              <v:oval w14:anchorId="7EED9A27" id="Oval 10" o:spid="_x0000_s1032" style="position:absolute;margin-left:88.5pt;margin-top:49.8pt;width:174.75pt;height:50.25pt;z-index:251665408;visibility:visible;mso-wrap-style:square;mso-width-percent:0;mso-height-percent:0;mso-wrap-distance-left:9pt;mso-wrap-distance-top:0;mso-wrap-distance-right:9pt;mso-wrap-distance-bottom:0;mso-position-horizontal:absolute;mso-position-horizontal-relative:text;mso-position-vertical:absolute;mso-position-vertical-relative:text;mso-width-percent:0;mso-height-percent:0;mso-width-relative:margin;mso-height-relative:margin;v-text-anchor:middle" o:gfxdata="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" fillcolor="#b4c6e7 [1300]" strokecolor="#1f3763 [1604]" strokeweight="1pt">
+                <v:stroke joinstyle="miter"/>
+                <v:textbox>
+                  <w:txbxContent>
+                    <w:p>
+                      <w:pPr>
+                        <w:jc w:val="center"/>
+                        <w:rPr>
+                          <w:sz w:val="28"/>
+                          <w:szCs w:val="28"/>
+                        </w:rPr>
+                      </w:pPr>
+                      <w:r>
+                        <w:rPr>
+                          <w:sz w:val="28"/>
+                          <w:szCs w:val="28"/>
+                        </w:rPr>
+                        <w:t>Search ads by tags</w:t>
+                      </w:r>
+                    </w:p>
+                  </w:txbxContent>
+                </v:textbox>
+              </v:oval>
+            </w:pict>
+          </mc:Fallback>
+        </mc:AlternateContent>
+      </w:r>
+      <w:r>
+        <w:rPr>
+          <w:noProof/>
+        </w:rPr>
+        <mc:AlternateContent>
+          <mc:Choice Requires="wps">
+            <w:drawing>
+              <wp:anchor distT="0" distB="0" distL="114300" distR="114300" simplePos="0" relativeHeight="251663360" behindDoc="0" locked="0" layoutInCell="1" allowOverlap="1" wp14:anchorId="4338FF41" wp14:editId="551AB21B">
+                <wp:simplePos x="0" y="0"/>
+                <wp:positionH relativeFrom="column">
+                  <wp:posOffset>1380490</wp:posOffset>
+                </wp:positionH>
+                <wp:positionV relativeFrom="paragraph">
+                  <wp:posOffset>1775460</wp:posOffset>
+                </wp:positionV>
+                <wp:extent cx="1495425" cy="504825"/>
+                <wp:effectExtent l="0" t="0" r="28575" b="28575"/>
+                <wp:wrapNone/>
+                <wp:docPr id="9" name="Oval 9"/>
+                <wp:cNvGraphicFramePr/>
+                <a:graphic xmlns:a="http://schemas.openxmlformats.org/drawingml/2006/main">
+                  <a:graphicData uri="http://schemas.microsoft.com/office/word/2010/wordprocessingShape">
+                    <wps:wsp>
+                      <wps:cNvSpPr/>
+                      <wps:spPr>
+                        <a:xfrm>
+                          <a:off x="0" y="0"/>
+                          <a:ext cx="1495425" cy="504825"/>
+                        </a:xfrm>
+                        <a:prstGeom prst="ellipse">
+                          <a:avLst/>
+                        </a:prstGeom>
+                        <a:solidFill>
+                          <a:schemeClr val="accent1">
+                            <a:lumMod val="40000"/>
+                            <a:lumOff val="60000"/>
+                          </a:schemeClr>
+                        </a:solidFill>
+                      </wps:spPr>
+                      <wps:style>
+                        <a:lnRef idx="2">
+                          <a:schemeClr val="accent1">
+                            <a:shade val="50000"/>
+                          </a:schemeClr>
+                        </a:lnRef>
+                        <a:fillRef idx="1">
+                          <a:schemeClr val="accent1"/>
+                        </a:fillRef>
+                        <a:effectRef idx="0">
+                          <a:schemeClr val="accent1"/>
+                        </a:effectRef>
+                        <a:fontRef idx="minor">
+                          <a:schemeClr val="lt1"/>
+                        </a:fontRef>
+                      </wps:style>
+                      <wps:txbx>
+                        <w:txbxContent>
+                          <w:p>
+                            <w:pPr>
+                              <w:jc w:val="center"/>
+                              <w:rPr>
+                                <w:sz w:val="28"/>
+                                <w:szCs w:val="28"/>
+                              </w:rPr>
+                            </w:pPr>
+                            <w:r>
+                              <w:rPr>
+                                <w:sz w:val="28"/>
+                                <w:szCs w:val="28"/>
+                              </w:rPr>
+                              <w:t>Publish ads</w:t>
+                            </w:r>
+                          </w:p>
+                        </w:txbxContent>
+                      </wps:txbx>
+                      <wps:bodyPr rot="0" spcFirstLastPara="0" vertOverflow="overflow" horzOverflow="overflow" vert="horz" wrap="square" lIns="91440" tIns="45720" rIns="91440" bIns="45720" numCol="1" spcCol="0" rtlCol="0" fromWordArt="0" anchor="ctr" anchorCtr="0" forceAA="0" compatLnSpc="1">
+                        <a:prstTxWarp prst="textNoShape">
+                          <a:avLst/>
+                        </a:prstTxWarp>
+                        <a:noAutofit/>
+                      </wps:bodyPr>
+                    </wps:wsp>
+                  </a:graphicData>
+                </a:graphic>
+                <wp14:sizeRelH relativeFrom="margin">
+                  <wp14:pctWidth>0</wp14:pctWidth>
+                </wp14:sizeRelH>
+                <wp14:sizeRelV relativeFrom="margin">
+                  <wp14:pctHeight>0</wp14:pctHeight>
+                </wp14:sizeRelV>
+              </wp:anchor>
+            </w:drawing>
+          </mc:Choice>
+          <mc:Fallback>
+            <w:pict>
+              <v:oval w14:anchorId="4338FF41" id="Oval 9" o:spid="_x0000_s1033" style="position:absolute;margin-left:108.7pt;margin-top:139.8pt;width:117.75pt;height:39.75pt;z-index:251663360;visibility:visible;mso-wrap-style:square;mso-width-percent:0;mso-height-percent:0;mso-wrap-distance-left:9pt;mso-wrap-distance-top:0;mso-wrap-distance-right:9pt;mso-wrap-distance-bottom:0;mso-position-horizontal:absolute;mso-position-horizontal-relative:text;mso-position-vertical:absolute;mso-position-vertical-relative:text;mso-width-percent:0;mso-height-percent:0;mso-width-relative:margin;mso-height-relative:margin;v-text-anchor:middle" o:gfxdata="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" fillcolor="#b4c6e7 [1300]" strokecolor="#1f3763 [1604]" strokeweight="1pt">
+                <v:stroke joinstyle="miter"/>
+                <v:textbox>
+                  <w:txbxContent>
+                    <w:p>
+                      <w:pPr>
+                        <w:jc w:val="center"/>
+                        <w:rPr>
+                          <w:sz w:val="28"/>
+                          <w:szCs w:val="28"/>
+                        </w:rPr>
+                      </w:pPr>
+                      <w:r>
+                        <w:rPr>
+                          <w:sz w:val="28"/>
+                          <w:szCs w:val="28"/>
+                        </w:rPr>
+                        <w:t>Publish ads</w:t>
+                      </w:r>
+                    </w:p>
+                  </w:txbxContent>
+                </v:textbox>
+              </v:oval>
+            </w:pict>
+          </mc:Fallback>
+        </mc:AlternateContent>
+      </w:r>
+      <w:r>
+        <w:rPr>
+          <w:noProof/>
+        </w:rPr>
+        <mc:AlternateContent>
+          <mc:Choice Requires="wps">
+            <w:drawing>
+              <wp:anchor distT="0" distB="0" distL="114300" distR="114300" simplePos="0" relativeHeight="251673600" behindDoc="0" locked="0" layoutInCell="1" allowOverlap="1" wp14:anchorId="084EC15A" wp14:editId="41995C9C">
+                <wp:simplePos x="0" y="0"/>
+                <wp:positionH relativeFrom="column">
+                  <wp:posOffset>1076325</wp:posOffset>
+                </wp:positionH>
+                <wp:positionV relativeFrom="paragraph">
+                  <wp:posOffset>3423285</wp:posOffset>
+                </wp:positionV>
+                <wp:extent cx="2466975" cy="714375"/>
+                <wp:effectExtent l="0" t="0" r="28575" b="28575"/>
+                <wp:wrapNone/>
+                <wp:docPr id="14" name="Oval 14"/>
+                <wp:cNvGraphicFramePr/>
+                <a:graphic xmlns:a="http://schemas.openxmlformats.org/drawingml/2006/main">
+                  <a:graphicData uri="http://schemas.microsoft.com/office/word/2010/wordprocessingShape">
+                    <wps:wsp>
+                      <wps:cNvSpPr/>
+                      <wps:spPr>
+                        <a:xfrm>
+                          <a:off x="0" y="0"/>
+                          <a:ext cx="2466975" cy="714375"/>
+                        </a:xfrm>
+                        <a:prstGeom prst="ellipse">
+                          <a:avLst/>
+                        </a:prstGeom>
+                        <a:solidFill>
+                          <a:schemeClr val="accent1">
+                            <a:lumMod val="40000"/>
+                            <a:lumOff val="60000"/>
+                          </a:schemeClr>
+                        </a:solidFill>
+                      </wps:spPr>
+                      <wps:style>
+                        <a:lnRef idx="2">
+                          <a:schemeClr val="accent1">
+                            <a:shade val="50000"/>
+                          </a:schemeClr>
+                        </a:lnRef>
+                        <a:fillRef idx="1">
+                          <a:schemeClr val="accent1"/>
+                        </a:fillRef>
+                        <a:effectRef idx="0">
+                          <a:schemeClr val="accent1"/>
+                        </a:effectRef>
+                        <a:fontRef idx="minor">
+                          <a:schemeClr val="lt1"/>
+                        </a:fontRef>
+                      </wps:style>
+                      <wps:txbx>
+                        <w:txbxContent>
+                          <w:p>
+                            <w:pPr>
+                              <w:rPr>
+                                <w:sz w:val="28"/>
+                                <w:szCs w:val="28"/>
+                              </w:rPr>
+                            </w:pPr>
+                            <w:r>
+                              <w:rPr>
+                                <w:sz w:val="28"/>
+                                <w:szCs w:val="28"/>
+                              </w:rPr>
+                              <w:t>Verify a user account</w:t>
+                            </w:r>
+                          </w:p>
+                        </w:txbxContent>
+                      </wps:txbx>
+                      <wps:bodyPr rot="0" spcFirstLastPara="0" vertOverflow="overflow" horzOverflow="overflow" vert="horz" wrap="square" lIns="91440" tIns="45720" rIns="91440" bIns="45720" numCol="1" spcCol="0" rtlCol="0" fromWordArt="0" anchor="ctr" anchorCtr="0" forceAA="0" compatLnSpc="1">
+                        <a:prstTxWarp prst="textNoShape">
+                          <a:avLst/>
+                        </a:prstTxWarp>
+                        <a:noAutofit/>
+                      </wps:bodyPr>
+                    </wps:wsp>
+                  </a:graphicData>
+                </a:graphic>
+                <wp14:sizeRelH relativeFrom="margin">
+                  <wp14:pctWidth>0</wp14:pctWidth>
+                </wp14:sizeRelH>
+                <wp14:sizeRelV relativeFrom="margin">
+                  <wp14:pctHeight>0</wp14:pctHeight>
+                </wp14:sizeRelV>
+              </wp:anchor>
+            </w:drawing>
+          </mc:Choice>
+          <mc:Fallback>
+            <w:pict>
+              <v:oval w14:anchorId="084EC15A" id="Oval 14" o:spid="_x0000_s1034" style="position:absolute;margin-left:84.75pt;margin-top:269.55pt;width:194.25pt;height:56.25pt;z-index:251673600;visibility:visible;mso-wrap-style:square;mso-width-percent:0;mso-height-percent:0;mso-wrap-distance-left:9pt;mso-wrap-distance-top:0;mso-wrap-distance-right:9pt;mso-wrap-distance-bottom:0;mso-position-horizontal:absolute;mso-position-horizontal-relative:text;mso-position-vertical:absolute;mso-position-vertical-relative:text;mso-width-percent:0;mso-height-percent:0;mso-width-relative:margin;mso-height-relative:margin;v-text-anchor:middle" o:gfxdata="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" fillcolor="#b4c6e7 [1300]" strokecolor="#1f3763 [1604]" strokeweight="1pt">
+                <v:stroke joinstyle="miter"/>
+                <v:textbox>
+                  <w:txbxContent>
+                    <w:p>
+                      <w:pPr>
+                        <w:rPr>
+                          <w:sz w:val="28"/>
+                          <w:szCs w:val="28"/>
+                        </w:rPr>
+                      </w:pPr>
+                      <w:r>
+                        <w:rPr>
+                          <w:sz w:val="28"/>
+                          <w:szCs w:val="28"/>
+                        </w:rPr>
+                        <w:t>Verify a user account</w:t>
+                      </w:r>
+                    </w:p>
+                  </w:txbxContent>
+                </v:textbox>
+              </v:oval>
+            </w:pict>
+          </mc:Fallback>
+        </mc:AlternateContent>
+      </w:r>
+      <w:r>
+        <w:rPr>
+          <w:noProof/>
+        </w:rPr>
+        <mc:AlternateContent>
+          <mc:Choice Requires="wps">
+            <w:drawing>
+              <wp:anchor distT="0" distB="0" distL="114300" distR="114300" simplePos="0" relativeHeight="251671552" behindDoc="0" locked="0" layoutInCell="1" allowOverlap="1" wp14:anchorId="7FABF4BD" wp14:editId="17CC66F6">
+                <wp:simplePos x="0" y="0"/>
+                <wp:positionH relativeFrom="column">
+                  <wp:posOffset>1123950</wp:posOffset>
+                </wp:positionH>
+                <wp:positionV relativeFrom="paragraph">
+                  <wp:posOffset>2489835</wp:posOffset>
+                </wp:positionV>
+                <wp:extent cx="2085975" cy="714375"/>
+                <wp:effectExtent l="0" t="0" r="28575" b="28575"/>
+                <wp:wrapNone/>
+                <wp:docPr id="13" name="Oval 13"/>
+                <wp:cNvGraphicFramePr/>
+                <a:graphic xmlns:a="http://schemas.openxmlformats.org/drawingml/2006/main">
+                  <a:graphicData uri="http://schemas.microsoft.com/office/word/2010/wordprocessingShape">
+                    <wps:wsp>
+                      <wps:cNvSpPr/>
+                      <wps:spPr>
+                        <a:xfrm>
+                          <a:off x="0" y="0"/>
+                          <a:ext cx="2085975" cy="714375"/>
+                        </a:xfrm>
+                        <a:prstGeom prst="ellipse">
+                          <a:avLst/>
+                        </a:prstGeom>
+                        <a:solidFill>
+                          <a:schemeClr val="accent1">
+                            <a:lumMod val="40000"/>
+                            <a:lumOff val="60000"/>
+                          </a:schemeClr>
+                        </a:solidFill>
+                      </wps:spPr>
+                      <wps:style>
+                        <a:lnRef idx="2">
+                          <a:schemeClr val="accent1">
+                            <a:shade val="50000"/>
+                          </a:schemeClr>
+                        </a:lnRef>
+                        <a:fillRef idx="1">
+                          <a:schemeClr val="accent1"/>
+                        </a:fillRef>
+                        <a:effectRef idx="0">
+                          <a:schemeClr val="accent1"/>
+                        </a:effectRef>
+                        <a:fontRef idx="minor">
+                          <a:schemeClr val="lt1"/>
+                        </a:fontRef>
+                      </wps:style>
+                      <wps:txbx>
+                        <w:txbxContent>
+                          <w:p>
+                            <w:pPr>
+                              <w:rPr>
+                                <w:sz w:val="28"/>
+                                <w:szCs w:val="28"/>
+                              </w:rPr>
+                            </w:pPr>
+                            <w:r>
+                              <w:rPr>
+                                <w:sz w:val="28"/>
+                                <w:szCs w:val="28"/>
+                              </w:rPr>
+                              <w:t>See all user account details</w:t>
+                            </w:r>
+                          </w:p>
+                        </w:txbxContent>
+                      </wps:txbx>
+                      <wps:bodyPr rot="0" spcFirstLastPara="0" vertOverflow="overflow" horzOverflow="overflow" vert="horz" wrap="square" lIns="91440" tIns="45720" rIns="91440" bIns="45720" numCol="1" spcCol="0" rtlCol="0" fromWordArt="0" anchor="ctr" anchorCtr="0" forceAA="0" compatLnSpc="1">
+                        <a:prstTxWarp prst="textNoShape">
+                          <a:avLst/>
+                        </a:prstTxWarp>
+                        <a:noAutofit/>
+                      </wps:bodyPr>
+                    </wps:wsp>
+                  </a:graphicData>
+                </a:graphic>
+                <wp14:sizeRelH relativeFrom="margin">
+                  <wp14:pctWidth>0</wp14:pctWidth>
+                </wp14:sizeRelH>
+                <wp14:sizeRelV relativeFrom="margin">
+                  <wp14:pctHeight>0</wp14:pctHeight>
+                </wp14:sizeRelV>
+              </wp:anchor>
+            </w:drawing>
+          </mc:Choice>
+          <mc:Fallback>
+            <w:pict>
+              <v:oval w14:anchorId="7FABF4BD" id="Oval 13" o:spid="_x0000_s1035" style="position:absolute;margin-left:88.5pt;margin-top:196.05pt;width:164.25pt;height:56.25pt;z-index:251671552;visibility:visible;mso-wrap-style:square;mso-width-percent:0;mso-height-percent:0;mso-wrap-distance-left:9pt;mso-wrap-distance-top:0;mso-wrap-distance-right:9pt;mso-wrap-distance-bottom:0;mso-position-horizontal:absolute;mso-position-horizontal-relative:text;mso-position-vertical:absolute;mso-position-vertical-relative:text;mso-width-percent:0;mso-height-percent:0;mso-width-relative:margin;mso-height-relative:margin;v-text-anchor:middle" o:gfxdata="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" fillcolor="#b4c6e7 [1300]" strokecolor="#1f3763 [1604]" strokeweight="1pt">
+                <v:stroke joinstyle="miter"/>
+                <v:textbox>
+                  <w:txbxContent>
+                    <w:p>
+                      <w:pPr>
+                        <w:rPr>
+                          <w:sz w:val="28"/>
+                          <w:szCs w:val="28"/>
+                        </w:rPr>
+                      </w:pPr>
+                      <w:r>
+                        <w:rPr>
+                          <w:sz w:val="28"/>
+                          <w:szCs w:val="28"/>
+                        </w:rPr>
+                        <w:t>See all user account details</w:t>
+                      </w:r>
+                    </w:p>
+                  </w:txbxContent>
+                </v:textbox>
+              </v:oval>
+            </w:pict>
+          </mc:Fallback>
+        </mc:AlternateContent>
+      </w:r>
+      <w:r>
+        <w:tab/>
+      </w:r>
+      <w:bookmarkStart w:id="0" w:name="_GoBack"/>
+      <w:bookmarkEnd w:id="0"/>
+    </w:p>
     <w:sectPr>
       <w:pgSz w:w="11900" w:h="16840"/>
       <w:pgMar w:top="1440" w:right="1440" w:bottom="1440" w:left="1440" w:header="708" w:footer="708" w:gutter="0"/>
@@ -14,19 +2535,19 @@
 </file>
 
 <file path=word/styles.xml><?xml version="1.0" encoding="utf-8"?>
-<w:styles xmlns:mc="http://schemas.openxmlformats.org/markup-compatibility/2006" xmlns:r="http://schemas.openxmlformats.org/officeDocument/2006/relationships" xmlns:w="http://schemas.openxmlformats.org/wordprocessingml/2006/main" xmlns:w14="http://schemas.microsoft.com/office/word/2010/wordml" xmlns:w15="http://schemas.microsoft.com/office/word/2012/wordml" xmlns:w16cex="http://schemas.microsoft.com/office/word/2018/wordml/cex" xmlns:w16cid="http://schemas.microsoft.com/office/word/2016/wordml/cid" xmlns:w16="http://schemas.microsoft.com/office/word/2018/wordml" xmlns:w16se="http://schemas.microsoft.com/office/word/2015/wordml/symex" mc:Ignorable="w14 w15 w16se w16cid w16 w16cex">
+<w:styles xmlns:mc="http://schemas.openxmlformats.org/markup-compatibility/2006" xmlns:r="http://schemas.openxmlformats.org/officeDocument/2006/relationships" xmlns:w="http://schemas.openxmlformats.org/wordprocessingml/2006/main" xmlns:w14="http://schemas.microsoft.com/office/word/2010/wordml" xmlns:w15="http://schemas.microsoft.com/office/word/2012/wordml" mc:Ignorable="w14 w15">
   <w:docDefaults>
     <w:rPrDefault>
       <w:rPr>
         <w:rFonts w:asciiTheme="minorHAnsi" w:eastAsiaTheme="minorHAnsi" w:hAnsiTheme="minorHAnsi" w:cstheme="minorBidi"/>
         <w:sz w:val="24"/>
         <w:szCs w:val="24"/>
-        <w:lang w:val="en-LK" w:eastAsia="en-US" w:bidi="ar-SA"/>
+        <w:lang w:val="en-US" w:eastAsia="en-US" w:bidi="ar-SA"/>
       </w:rPr>
     </w:rPrDefault>
     <w:pPrDefault/>
   </w:docDefaults>
-  <w:latentStyles w:defLockedState="0" w:defUIPriority="99" w:defSemiHidden="0" w:defUnhideWhenUsed="0" w:defQFormat="0" w:count="376">
+  <w:latentStyles w:defLockedState="0" w:defUIPriority="99" w:defSemiHidden="0" w:defUnhideWhenUsed="0" w:defQFormat="0" w:count="371">
     <w:lsdException w:name="Normal" w:uiPriority="0" w:qFormat="1"/>
     <w:lsdException w:name="heading 1" w:uiPriority="9" w:qFormat="1"/>
     <w:lsdException w:name="heading 2" w:semiHidden="1" w:uiPriority="9" w:unhideWhenUsed="1" w:qFormat="1"/>
@@ -398,11 +2919,6 @@
     <w:lsdException w:name="List Table 5 Dark Accent 6" w:uiPriority="50"/>
     <w:lsdException w:name="List Table 6 Colorful Accent 6" w:uiPriority="51"/>
     <w:lsdException w:name="List Table 7 Colorful Accent 6" w:uiPriority="52"/>
-    <w:lsdException w:name="Mention" w:semiHidden="1" w:unhideWhenUsed="1"/>
-    <w:lsdException w:name="Smart Hyperlink" w:semiHidden="1" w:unhideWhenUsed="1"/>
-    <w:lsdException w:name="Hashtag" w:semiHidden="1" w:unhideWhenUsed="1"/>
-    <w:lsdException w:name="Unresolved Mention" w:semiHidden="1" w:unhideWhenUsed="1"/>
-    <w:lsdException w:name="Smart Link" w:semiHidden="1" w:unhideWhenUsed="1"/>
   </w:latentStyles>
   <w:style w:type="paragraph" w:default="1" w:styleId="Normal">
     <w:name w:val="Normal"/>

</xml_diff>